<commit_message>
Update with model fixes and solving parameter problems in pygom
</commit_message>
<xml_diff>
--- a/Notebooks/covid-19-caution/Understanding Covid-19 societal interaction.docx
+++ b/Notebooks/covid-19-caution/Understanding Covid-19 societal interaction.docx
@@ -1366,7 +1366,16 @@
         <w:t>connection with</w:t>
       </w:r>
       <w:r>
-        <w:t xml:space="preserve"> big data</w:t>
+        <w:t xml:space="preserve"> </w:t>
+      </w:r>
+      <w:r>
+        <w:t>detailed population data (</w:t>
+      </w:r>
+      <w:r>
+        <w:t>big data</w:t>
+      </w:r>
+      <w:r>
+        <w:t>)</w:t>
       </w:r>
       <w:r>
         <w:t xml:space="preserve"> </w:t>
@@ -1500,7 +1509,13 @@
         <w:t>,</w:t>
       </w:r>
       <w:r>
-        <w:t xml:space="preserve"> understanding of cause and effect can be gained in detailed agent models</w:t>
+        <w:t xml:space="preserve"> cause and effect can be </w:t>
+      </w:r>
+      <w:r>
+        <w:t>analys</w:t>
+      </w:r>
+      <w:r>
+        <w:t>ed in detailed agent models</w:t>
       </w:r>
       <w:r>
         <w:t xml:space="preserve"> </w:t>
@@ -1629,13 +1644,7 @@
         <w:fldChar w:fldCharType="end"/>
       </w:r>
       <w:r>
-        <w:t xml:space="preserve">, with differentiated individuals and their interactions characterized by statistically representative properties or behaviours matched to </w:t>
-      </w:r>
-      <w:r>
-        <w:t xml:space="preserve">detailed </w:t>
-      </w:r>
-      <w:r>
-        <w:t xml:space="preserve">population data. </w:t>
+        <w:t xml:space="preserve">. </w:t>
       </w:r>
       <w:r>
         <w:t xml:space="preserve">However, certain key features of the Covid-19 pandemic data </w:t>
@@ -1662,13 +1671,37 @@
         <w:t xml:space="preserve"> the remarkabl</w:t>
       </w:r>
       <w:r>
-        <w:t>e</w:t>
-      </w:r>
-      <w:r>
-        <w:t xml:space="preserve"> global linearity in the cumulative confirmed cases </w:t>
-      </w:r>
-      <w:r>
-        <w:t xml:space="preserve">is poorly understood, e.g. small world </w:t>
+        <w:t xml:space="preserve">y common extended </w:t>
+      </w:r>
+      <w:r>
+        <w:t>linear</w:t>
+      </w:r>
+      <w:r>
+        <w:t xml:space="preserve"> phase</w:t>
+      </w:r>
+      <w:r>
+        <w:t xml:space="preserve"> in </w:t>
+      </w:r>
+      <w:r>
+        <w:t>countries’</w:t>
+      </w:r>
+      <w:r>
+        <w:t xml:space="preserve"> cumulative confirmed cases </w:t>
+      </w:r>
+      <w:r>
+        <w:t>is poorly understood</w:t>
+      </w:r>
+      <w:r>
+        <w:t>.</w:t>
+      </w:r>
+      <w:r>
+        <w:t xml:space="preserve"> </w:t>
+      </w:r>
+      <w:r>
+        <w:t>While</w:t>
+      </w:r>
+      <w:r>
+        <w:t xml:space="preserve"> small world </w:t>
       </w:r>
       <w:r>
         <w:t xml:space="preserve">network </w:t>
@@ -1713,52 +1746,37 @@
         <w:fldChar w:fldCharType="end"/>
       </w:r>
       <w:r>
+        <w:t>, they do not</w:t>
+      </w:r>
+      <w:r>
         <w:t xml:space="preserve"> </w:t>
       </w:r>
       <w:r>
-        <w:t xml:space="preserve">but </w:t>
-      </w:r>
-      <w:r>
-        <w:t>not the linear saturation effect</w:t>
+        <w:t>explain</w:t>
+      </w:r>
+      <w:r>
+        <w:t xml:space="preserve"> the linear saturation effect</w:t>
+      </w:r>
+      <w:r>
+        <w:t xml:space="preserve"> well below levels required for “herd immunity”</w:t>
       </w:r>
       <w:r>
         <w:t xml:space="preserve">. </w:t>
       </w:r>
       <w:r>
-        <w:t xml:space="preserve">Furthermore, the dominant </w:t>
-      </w:r>
-      <w:r>
-        <w:t xml:space="preserve">individual </w:t>
-      </w:r>
-      <w:r>
-        <w:t>country response curves show a prolonged near constant growth rate appearing long before the (</w:t>
-      </w:r>
-      <w:r>
-        <w:t>“</w:t>
-      </w:r>
-      <w:r>
-        <w:t>herd immunity</w:t>
-      </w:r>
-      <w:r>
-        <w:t>”</w:t>
-      </w:r>
-      <w:r>
-        <w:t>) saturation of the population with recovered individuals.</w:t>
-      </w:r>
-      <w:r>
-        <w:t xml:space="preserve"> </w:t>
-      </w:r>
-      <w:r>
-        <w:t xml:space="preserve"> </w:t>
-      </w:r>
-      <w:r>
         <w:t xml:space="preserve">In this letter, we show that central features of this societal response complexity can </w:t>
       </w:r>
       <w:r>
         <w:t xml:space="preserve">indeed </w:t>
       </w:r>
       <w:r>
-        <w:t xml:space="preserve">be understood using the S(E)IR family of models by means of a </w:t>
+        <w:t>be understood using the S(E)IR</w:t>
+      </w:r>
+      <w:r>
+        <w:t>(D)</w:t>
+      </w:r>
+      <w:r>
+        <w:t xml:space="preserve"> family of models by means of a </w:t>
       </w:r>
       <w:r>
         <w:t>single</w:t>
@@ -1789,19 +1807,31 @@
         <w:t>strong</w:t>
       </w:r>
       <w:r>
-        <w:t xml:space="preserve"> effects of the Covid-19 virus on health, social well-being and the economy, it can increasingly appear that</w:t>
-      </w:r>
-      <w:r>
-        <w:t xml:space="preserve"> in order</w:t>
+        <w:t xml:space="preserve"> effects of the Covid-19 virus on health, social well-being and the economy, it </w:t>
+      </w:r>
+      <w:r>
+        <w:t>may</w:t>
+      </w:r>
+      <w:r>
+        <w:t xml:space="preserve"> appear that</w:t>
       </w:r>
       <w:r>
         <w:t xml:space="preserve"> </w:t>
       </w:r>
       <w:r>
-        <w:t xml:space="preserve">to capture what is happening </w:t>
-      </w:r>
-      <w:r>
-        <w:t>every aspect of society must be modelled in detail</w:t>
+        <w:t>explanation requires</w:t>
+      </w:r>
+      <w:r>
+        <w:t xml:space="preserve"> </w:t>
+      </w:r>
+      <w:r>
+        <w:t xml:space="preserve">every aspect of society </w:t>
+      </w:r>
+      <w:r>
+        <w:t xml:space="preserve">to </w:t>
+      </w:r>
+      <w:r>
+        <w:t>be modelled in detail</w:t>
       </w:r>
       <w:r>
         <w:t>:</w:t>
@@ -1843,13 +1873,13 @@
         <w:t>However</w:t>
       </w:r>
       <w:r>
-        <w:t xml:space="preserve">, the </w:t>
-      </w:r>
-      <w:r>
-        <w:t>above</w:t>
-      </w:r>
-      <w:r>
-        <w:t xml:space="preserve"> global linearity in the</w:t>
+        <w:t xml:space="preserve">, </w:t>
+      </w:r>
+      <w:r>
+        <w:t xml:space="preserve">the prolonged near linear response both </w:t>
+      </w:r>
+      <w:r>
+        <w:t>in the</w:t>
       </w:r>
       <w:r>
         <w:t xml:space="preserve"> cumulative</w:t>
@@ -1858,7 +1888,13 @@
         <w:t xml:space="preserve"> </w:t>
       </w:r>
       <w:r>
-        <w:t>number of Corona cases as well as the commonly observed prolonged near linear response in individual populations can be understood as a generic human response to the epidemic in the age of information</w:t>
+        <w:t>number of Corona cases as well as th</w:t>
+      </w:r>
+      <w:r>
+        <w:t>ose</w:t>
+      </w:r>
+      <w:r>
+        <w:t xml:space="preserve"> in individual populations can be understood as a generic human response to the epidemic in the age of information</w:t>
       </w:r>
       <w:r>
         <w:t>.</w:t>
@@ -1909,7 +1945,29 @@
         <w:t xml:space="preserve"> This was in-line with standard epidemiological modelling that relates the epidemic proliferation peak and subsequent decline to the advent of a significant fraction of the population becoming immune to the disease. </w:t>
       </w:r>
       <w:r>
-        <w:t>Contemplating the linear global data, see Fig. 1, the author was struck by the similarities with bacterial viral proliferation kinetics inside a single cell and in evolution experiments in vitro, which systematically show exponential growth giving way to linear growth in the absence of immunity. The fundamental reason for this is specific resource limitation, for example of the Q</w:t>
+        <w:t xml:space="preserve">Contemplating the linear global data, see Fig. 1, the author was struck by the similarities with bacterial viral proliferation kinetics inside a single cell and in evolution experiments </w:t>
+      </w:r>
+      <w:r>
+        <w:rPr>
+          <w:i/>
+          <w:iCs/>
+        </w:rPr>
+        <w:t>in vitro</w:t>
+      </w:r>
+      <w:r>
+        <w:t>, which systematically show exponential growth giving way to linear growth in the absence of immunity</w:t>
+      </w:r>
+      <w:r>
+        <w:t xml:space="preserve"> </w:t>
+      </w:r>
+      <w:r>
+        <w:rPr>
+          <w:color w:val="FF0000"/>
+        </w:rPr>
+        <w:t>[Ref]</w:t>
+      </w:r>
+      <w:r>
+        <w:t>. The fundamental reason for this is specific resource limitation, for example of the Q</w:t>
       </w:r>
       <w:r>
         <w:t xml:space="preserve">ß viral </w:t>
@@ -1918,10 +1976,34 @@
         <w:t>replicase enzymes</w:t>
       </w:r>
       <w:r>
-        <w:t xml:space="preserve"> responsible for copying the RNA viral genome. This is, like the nesting site limitation in bird populations, a straightforward thing: when most replicase enzymes are occupied in the copying process with a particular RNA genome, they are not available for proliferation of other RNA, and the throughput of copied RNA becomes a constant, limited by the turnover throughput of such copier enzymes.</w:t>
-      </w:r>
-      <w:r>
-        <w:t xml:space="preserve"> The author wondered if a somewhat similar mechanism could account for the observed linear growth phase for Covid-19 in societies shown in Fig. 1.</w:t>
+        <w:t xml:space="preserve"> responsible for copying the RNA viral genome</w:t>
+      </w:r>
+      <w:r>
+        <w:t xml:space="preserve"> </w:t>
+      </w:r>
+      <w:r>
+        <w:rPr>
+          <w:color w:val="FF0000"/>
+        </w:rPr>
+        <w:t>[Ref]</w:t>
+      </w:r>
+      <w:r>
+        <w:t>. This is, like the nesting site limitation in bird populations, a straightforward thing: when most replicase enzymes are occupied in the copying process with a particular RNA genome, they are not available for proliferation of other RNA, and the throughput of copied RNA becomes a constant, limited by the throughput of such cop</w:t>
+      </w:r>
+      <w:r>
+        <w:t>ying</w:t>
+      </w:r>
+      <w:r>
+        <w:t xml:space="preserve"> enzymes.</w:t>
+      </w:r>
+      <w:r>
+        <w:t xml:space="preserve"> The author wondered if a </w:t>
+      </w:r>
+      <w:r>
+        <w:t>related</w:t>
+      </w:r>
+      <w:r>
+        <w:t xml:space="preserve"> mechanism could account for the observed linear growth phase for Covid-19 in societies shown in Fig. 1.</w:t>
       </w:r>
     </w:p>
     <w:p>
@@ -1934,87 +2016,705 @@
         <w:jc w:val="both"/>
       </w:pPr>
       <w:r>
-        <w:t xml:space="preserve">Whereas some countries, </w:t>
-      </w:r>
-      <w:r>
-        <w:t xml:space="preserve">with geographic advantages in isolation, by </w:t>
-      </w:r>
-      <w:r>
-        <w:t xml:space="preserve">executing </w:t>
-      </w:r>
-      <w:r>
-        <w:t xml:space="preserve">radical </w:t>
-      </w:r>
-      <w:r>
-        <w:t>containment policies</w:t>
-      </w:r>
-      <w:r>
-        <w:t>, have managed to virtually eliminate the Covid-19 virus, the far more generic growth response is a transition from an exponential (or possibly power law</w:t>
+        <w:t xml:space="preserve">We add </w:t>
+      </w:r>
+      <w:r>
+        <w:t xml:space="preserve">an </w:t>
+      </w:r>
+      <w:r>
+        <w:t xml:space="preserve">endogenous </w:t>
+      </w:r>
+      <w:r>
+        <w:t xml:space="preserve">informed </w:t>
+      </w:r>
+      <w:r>
+        <w:t xml:space="preserve">human cautionary response to simple compartmentalized models in the following way. </w:t>
+      </w:r>
+      <w:r>
+        <w:t>We split the population of susceptible individuals S into two classes S and S</w:t>
+      </w:r>
+      <w:r>
+        <w:rPr>
+          <w:vertAlign w:val="subscript"/>
+        </w:rPr>
+        <w:t>c</w:t>
+      </w:r>
+      <w:r>
+        <w:t xml:space="preserve">, the former acting unaffectedly and hence experiencing exposure to the virus </w:t>
+      </w:r>
+      <w:r>
+        <w:lastRenderedPageBreak/>
+        <w:t>at the initial rate, the latter exercising informed caution and hence reducing their exposure to the virus by a factor c</w:t>
+      </w:r>
+      <w:r>
+        <w:rPr>
+          <w:vertAlign w:val="subscript"/>
+        </w:rPr>
+        <w:t>0</w:t>
+      </w:r>
+      <w:r>
+        <w:t xml:space="preserve">&lt;1. </w:t>
+      </w:r>
+      <w:r>
+        <w:t xml:space="preserve">We </w:t>
+      </w:r>
+      <w:r>
+        <w:t xml:space="preserve">then </w:t>
+      </w:r>
+      <w:r>
+        <w:t>identify the subpopulation</w:t>
       </w:r>
       <w:r>
         <w:t xml:space="preserve"> </w:t>
       </w:r>
       <w:r>
-        <w:fldChar w:fldCharType="begin"/>
-      </w:r>
-      <w:r>
-        <w:instrText xml:space="preserve"> ADDIN EN.CITE &lt;EndNote&gt;&lt;Cite&gt;&lt;Author&gt;Ziff&lt;/Author&gt;&lt;Year&gt;2020&lt;/Year&gt;&lt;RecNum&gt;13&lt;/RecNum&gt;&lt;DisplayText&gt;[16]&lt;/DisplayText&gt;&lt;record&gt;&lt;rec-number&gt;13&lt;/rec-number&gt;&lt;foreign-keys&gt;&lt;key app="EN" db-id="pdvdwdpxbt9rxiedr06pz929t2ed5fatxsar" timestamp="1589896531"&gt;13&lt;/key&gt;&lt;/foreign-keys&gt;&lt;ref-type name="Journal Article"&gt;17&lt;/ref-type&gt;&lt;contributors&gt;&lt;authors&gt;&lt;author&gt;Ziff, Anna L.&lt;/author&gt;&lt;author&gt;Ziff, Robert M.&lt;/author&gt;&lt;/authors&gt;&lt;/contributors&gt;&lt;titles&gt;&lt;title&gt;Fractal kinetics of COVID-19 pandemic&lt;/title&gt;&lt;secondary-title&gt;medRxiv&lt;/secondary-title&gt;&lt;/titles&gt;&lt;periodical&gt;&lt;full-title&gt;medRxiv&lt;/full-title&gt;&lt;/periodical&gt;&lt;dates&gt;&lt;year&gt;2020&lt;/year&gt;&lt;pub-dates&gt;&lt;date&gt;2020-01-01 00:00:00&lt;/date&gt;&lt;/pub-dates&gt;&lt;/dates&gt;&lt;urls&gt;&lt;/urls&gt;&lt;/record&gt;&lt;/Cite&gt;&lt;/EndNote&gt;</w:instrText>
-      </w:r>
-      <w:r>
-        <w:fldChar w:fldCharType="separate"/>
-      </w:r>
-      <w:r>
-        <w:rPr>
-          <w:noProof/>
-        </w:rPr>
-        <w:t>[16]</w:t>
-      </w:r>
-      <w:r>
-        <w:fldChar w:fldCharType="end"/>
-      </w:r>
-      <w:r>
-        <w:t xml:space="preserve">) phase to </w:t>
-      </w:r>
-      <w:r>
-        <w:t xml:space="preserve">a relatively constant </w:t>
-      </w:r>
-      <w:r>
-        <w:t>rate of growth, in some cases after an initial overshoot.</w:t>
-      </w:r>
-    </w:p>
-    <w:p/>
+        <w:t xml:space="preserve">C </w:t>
+      </w:r>
+      <w:r>
+        <w:t>in the deterministic population model most indicative of the negative impact of the disease for the population</w:t>
+      </w:r>
+      <w:r>
+        <w:t>, as the trigger for this response</w:t>
+      </w:r>
+      <w:r>
+        <w:t xml:space="preserve">. For example, in the case of the simple SIR model, it is the class </w:t>
+      </w:r>
+      <w:r>
+        <w:t>C=</w:t>
+      </w:r>
+      <w:r>
+        <w:t xml:space="preserve">I of infected individuals, and </w:t>
+      </w:r>
+      <w:r>
+        <w:t xml:space="preserve">more realistically </w:t>
+      </w:r>
+      <w:r>
+        <w:t>in the SEI3R model, which adds an exposed class E of not yet infectious individuals and two additional classes I</w:t>
+      </w:r>
+      <w:r>
+        <w:rPr>
+          <w:vertAlign w:val="subscript"/>
+        </w:rPr>
+        <w:t>2</w:t>
+      </w:r>
+      <w:r>
+        <w:t xml:space="preserve"> and I</w:t>
+      </w:r>
+      <w:r>
+        <w:rPr>
+          <w:vertAlign w:val="subscript"/>
+        </w:rPr>
+        <w:t xml:space="preserve">3 </w:t>
+      </w:r>
+      <w:r>
+        <w:t xml:space="preserve">of infectious individuals (in hospital and in intensive care respectively), it is the class </w:t>
+      </w:r>
+      <w:r>
+        <w:t>C=</w:t>
+      </w:r>
+      <w:r>
+        <w:t>I</w:t>
+      </w:r>
+      <w:r>
+        <w:rPr>
+          <w:vertAlign w:val="subscript"/>
+        </w:rPr>
+        <w:t xml:space="preserve">3.  </w:t>
+      </w:r>
+      <w:r>
+        <w:t xml:space="preserve">Although </w:t>
+      </w:r>
+      <w:r>
+        <w:t xml:space="preserve">one may expect that </w:t>
+      </w:r>
+      <w:r>
+        <w:t xml:space="preserve">the number of deaths also dramatically influences the execution of caution, it is a cumulative category which does not reflect the current situation as </w:t>
+      </w:r>
+      <w:r>
+        <w:t xml:space="preserve">does </w:t>
+      </w:r>
+      <w:r>
+        <w:t>I or I</w:t>
+      </w:r>
+      <w:r>
+        <w:rPr>
+          <w:vertAlign w:val="subscript"/>
+        </w:rPr>
+        <w:t>3</w:t>
+      </w:r>
+      <w:r>
+        <w:t xml:space="preserve">. In fact, the daily number of deaths would be an appropriate </w:t>
+      </w:r>
+      <w:proofErr w:type="gramStart"/>
+      <w:r>
+        <w:t>indicator</w:t>
+      </w:r>
+      <w:proofErr w:type="gramEnd"/>
+      <w:r>
+        <w:t xml:space="preserve"> </w:t>
+      </w:r>
+      <w:r>
+        <w:t>but this</w:t>
+      </w:r>
+      <w:r>
+        <w:t xml:space="preserve"> is </w:t>
+      </w:r>
+      <w:r>
+        <w:t>simply</w:t>
+      </w:r>
+      <w:r>
+        <w:t xml:space="preserve"> </w:t>
+      </w:r>
+      <w:r>
+        <w:t xml:space="preserve">proportional to I in the </w:t>
+      </w:r>
+      <w:r>
+        <w:t>SIR model and I</w:t>
+      </w:r>
+      <w:r>
+        <w:rPr>
+          <w:vertAlign w:val="subscript"/>
+        </w:rPr>
+        <w:t>3</w:t>
+      </w:r>
+      <w:r>
+        <w:t xml:space="preserve"> in the SEI3R model.</w:t>
+      </w:r>
+    </w:p>
     <w:p>
       <w:pPr>
         <w:jc w:val="both"/>
       </w:pPr>
-      <w:r>
-        <w:t>The simplest generic structure of epidemics, captured also by the SIR model</w:t>
-      </w:r>
-      <w:r>
-        <w:t xml:space="preserve">, is initial exponential growth tempered by the rise of so-called herd-immunity in the population. </w:t>
-      </w:r>
-    </w:p>
-    <w:p/>
-    <w:p>
-      <w:r>
-        <w:t>Fig.1 Linear global response and linear phase of growth in individual countries</w:t>
-      </w:r>
-    </w:p>
-    <w:p/>
-    <w:p>
-      <w:r>
-        <w:t xml:space="preserve">Fig. 2 </w:t>
-      </w:r>
-      <w:r>
-        <w:t>Effect of caution feedback from critical societal burden in SCEIR model</w:t>
-      </w:r>
-    </w:p>
-    <w:p/>
+    </w:p>
     <w:p>
       <w:pPr>
         <w:jc w:val="both"/>
       </w:pPr>
       <w:r>
+        <w:t>To capture the response to this cautionary trigger</w:t>
+      </w:r>
+      <w:r>
+        <w:t>,</w:t>
+      </w:r>
+      <w:r>
+        <w:t xml:space="preserve"> we </w:t>
+      </w:r>
+      <w:r>
+        <w:t xml:space="preserve">first </w:t>
+      </w:r>
+      <w:r>
+        <w:t>employ</w:t>
+      </w:r>
+      <w:r>
+        <w:t xml:space="preserve"> a simple </w:t>
+      </w:r>
+      <w:r>
+        <w:t xml:space="preserve">reaction mechanism: a </w:t>
+      </w:r>
+      <w:r>
+        <w:t xml:space="preserve">reversible caution binding mechanism. </w:t>
+      </w:r>
+      <w:r>
+        <w:t xml:space="preserve">As we will see below, we could also use a threshold trigger response familiar in nerve cells. </w:t>
+      </w:r>
+      <w:r>
+        <w:t xml:space="preserve">The simple reversible caution model involves </w:t>
+      </w:r>
+      <w:r>
+        <w:t xml:space="preserve">both </w:t>
+      </w:r>
+      <w:r>
+        <w:t xml:space="preserve">a transition of unaffected susceptible individuals </w:t>
+      </w:r>
+      <w:r>
+        <w:t xml:space="preserve">S </w:t>
+      </w:r>
+      <w:r>
+        <w:t>to cautious individuals</w:t>
+      </w:r>
+      <w:r>
+        <w:t xml:space="preserve"> S</w:t>
+      </w:r>
+      <w:r>
+        <w:rPr>
+          <w:vertAlign w:val="subscript"/>
+        </w:rPr>
+        <w:t>c</w:t>
+      </w:r>
+      <w:r>
+        <w:t xml:space="preserve">, </w:t>
+      </w:r>
+      <w:r>
+        <w:t xml:space="preserve">with a rate </w:t>
+      </w:r>
+      <w:r>
+        <w:t>proportional to the product of their densities in the population (as in the law of mass action for chemical interactions</w:t>
+      </w:r>
+      <w:r>
+        <w:t>,</w:t>
+      </w:r>
+      <w:r>
+        <w:t xml:space="preserve"> </w:t>
+      </w:r>
+      <w:r>
+        <w:t>this</w:t>
+      </w:r>
+      <w:r>
+        <w:t xml:space="preserve"> captures the frequency of interactions), as well as a reverse transition from cautious individuals to individuals acting unaffectedly, proportional to the density of cautious individuals (</w:t>
+      </w:r>
+      <w:r>
+        <w:t>resulting</w:t>
+      </w:r>
+      <w:r>
+        <w:t xml:space="preserve"> in a natural </w:t>
+      </w:r>
+      <w:r>
+        <w:t xml:space="preserve">single exponential </w:t>
+      </w:r>
+      <w:r>
+        <w:t>decay of caution</w:t>
+      </w:r>
+      <w:r>
+        <w:t xml:space="preserve"> in time). The mechanism and equations of two representative endogenous caution models are shown in Fig. </w:t>
+      </w:r>
+      <w:r>
+        <w:t>2</w:t>
+      </w:r>
+      <w:r>
+        <w:t xml:space="preserve">. Note that </w:t>
+      </w:r>
+      <w:r>
+        <w:t xml:space="preserve">in this </w:t>
+      </w:r>
+      <w:r>
+        <w:t>first approach</w:t>
+      </w:r>
+      <w:r>
+        <w:t xml:space="preserve">, </w:t>
+      </w:r>
+      <w:r>
+        <w:t xml:space="preserve">we do not distinguish between cautious and </w:t>
+      </w:r>
+      <w:r>
+        <w:t>non-</w:t>
+      </w:r>
+      <w:r>
+        <w:t xml:space="preserve">cautious exposed or infected individuals I. </w:t>
+      </w:r>
+      <w:r>
+        <w:t>We have tested the impact of making this distinction in a second set of models</w:t>
+      </w:r>
+      <w:r>
+        <w:t xml:space="preserve">, also shown in Fig. </w:t>
+      </w:r>
+      <w:r>
+        <w:t>2</w:t>
+      </w:r>
+      <w:r>
+        <w:t>, which share the prediction of a linear phase</w:t>
+      </w:r>
+      <w:r>
+        <w:t>, with a stronger impact of caution</w:t>
+      </w:r>
+      <w:r>
+        <w:t xml:space="preserve">. </w:t>
+      </w:r>
+      <w:r>
+        <w:t xml:space="preserve">Once in hospital we assume naturally that all individuals are exercising </w:t>
+      </w:r>
+      <w:r>
+        <w:t>(</w:t>
+      </w:r>
+      <w:r>
+        <w:t>or having exercised for them</w:t>
+      </w:r>
+      <w:r>
+        <w:t xml:space="preserve"> by hospital staff)</w:t>
+      </w:r>
+      <w:r>
+        <w:t xml:space="preserve"> a significant degree of caution.</w:t>
+      </w:r>
+      <w:r>
+        <w:t xml:space="preserve"> </w:t>
+      </w:r>
+    </w:p>
+    <w:p>
+      <w:pPr>
+        <w:jc w:val="both"/>
+      </w:pPr>
+    </w:p>
+    <w:p>
+      <w:pPr>
+        <w:jc w:val="both"/>
+      </w:pPr>
+      <w:r>
+        <w:t>An alternative</w:t>
+      </w:r>
+      <w:r>
+        <w:t xml:space="preserve"> threshold trigger response replaces the product law by a threshold activation rate </w:t>
+      </w:r>
+      <w:r>
+        <w:t xml:space="preserve">of the form </w:t>
+      </w:r>
+      <m:oMath>
+        <m:f>
+          <m:fPr>
+            <m:ctrlPr>
+              <w:rPr>
+                <w:rFonts w:ascii="Cambria Math" w:hAnsi="Cambria Math"/>
+                <w:i/>
+              </w:rPr>
+            </m:ctrlPr>
+          </m:fPr>
+          <m:num>
+            <m:r>
+              <w:rPr>
+                <w:rFonts w:ascii="Cambria Math" w:hAnsi="Cambria Math"/>
+              </w:rPr>
+              <m:t>1</m:t>
+            </m:r>
+          </m:num>
+          <m:den>
+            <m:sSup>
+              <m:sSupPr>
+                <m:ctrlPr>
+                  <w:rPr>
+                    <w:rFonts w:ascii="Cambria Math" w:hAnsi="Cambria Math"/>
+                    <w:i/>
+                  </w:rPr>
+                </m:ctrlPr>
+              </m:sSupPr>
+              <m:e>
+                <m:r>
+                  <w:rPr>
+                    <w:rFonts w:ascii="Cambria Math" w:hAnsi="Cambria Math"/>
+                  </w:rPr>
+                  <m:t>1+e</m:t>
+                </m:r>
+              </m:e>
+              <m:sup>
+                <m:r>
+                  <w:rPr>
+                    <w:rFonts w:ascii="Cambria Math" w:hAnsi="Cambria Math"/>
+                  </w:rPr>
+                  <m:t>-</m:t>
+                </m:r>
+                <m:r>
+                  <w:rPr>
+                    <w:rFonts w:ascii="Cambria Math" w:hAnsi="Cambria Math"/>
+                  </w:rPr>
+                  <m:t>α</m:t>
+                </m:r>
+                <m:r>
+                  <w:rPr>
+                    <w:rFonts w:ascii="Cambria Math" w:hAnsi="Cambria Math"/>
+                  </w:rPr>
+                  <m:t>x</m:t>
+                </m:r>
+              </m:sup>
+            </m:sSup>
+          </m:den>
+        </m:f>
+      </m:oMath>
+      <w:r>
+        <w:rPr>
+          <w:rFonts w:eastAsiaTheme="minorEastAsia"/>
+        </w:rPr>
+        <w:t xml:space="preserve"> where </w:t>
+      </w:r>
+      <m:oMath>
+        <m:r>
+          <w:rPr>
+            <w:rFonts w:ascii="Cambria Math" w:eastAsiaTheme="minorEastAsia" w:hAnsi="Cambria Math"/>
+          </w:rPr>
+          <m:t>x</m:t>
+        </m:r>
+      </m:oMath>
+      <w:r>
+        <w:rPr>
+          <w:rFonts w:eastAsiaTheme="minorEastAsia"/>
+        </w:rPr>
+        <w:t xml:space="preserve"> is the </w:t>
+      </w:r>
+      <w:r>
+        <w:rPr>
+          <w:rFonts w:eastAsiaTheme="minorEastAsia"/>
+        </w:rPr>
+        <w:t xml:space="preserve">difference between the </w:t>
+      </w:r>
+      <w:proofErr w:type="spellStart"/>
+      <w:r>
+        <w:rPr>
+          <w:rFonts w:eastAsiaTheme="minorEastAsia"/>
+        </w:rPr>
+        <w:t>endogeneous</w:t>
+      </w:r>
+      <w:proofErr w:type="spellEnd"/>
+      <w:r>
+        <w:rPr>
+          <w:rFonts w:eastAsiaTheme="minorEastAsia"/>
+        </w:rPr>
+        <w:t xml:space="preserve"> cautionary trigger signal introduced above and a threshold value (e.g. 25% of hospital ICUs being occupied)</w:t>
+      </w:r>
+      <w:r>
+        <w:rPr>
+          <w:rFonts w:eastAsiaTheme="minorEastAsia"/>
+        </w:rPr>
+        <w:t xml:space="preserve"> and </w:t>
+      </w:r>
+      <m:oMath>
+        <m:r>
+          <w:rPr>
+            <w:rFonts w:ascii="Cambria Math" w:eastAsiaTheme="minorEastAsia" w:hAnsi="Cambria Math"/>
+          </w:rPr>
+          <m:t>α</m:t>
+        </m:r>
+      </m:oMath>
+      <w:r>
+        <w:rPr>
+          <w:rFonts w:eastAsiaTheme="minorEastAsia"/>
+        </w:rPr>
+        <w:t xml:space="preserve"> </w:t>
+      </w:r>
+      <w:r>
+        <w:rPr>
+          <w:rFonts w:eastAsiaTheme="minorEastAsia"/>
+        </w:rPr>
+        <w:t>describes the sharpness of the transition. While this may be required to fit accurately the sudden press amplified responses to reports of rising death tolls</w:t>
+      </w:r>
+      <w:r>
+        <w:rPr>
+          <w:rFonts w:eastAsiaTheme="minorEastAsia"/>
+        </w:rPr>
+        <w:t>, it is not essential to explain the observed long linear response phases.</w:t>
+      </w:r>
+    </w:p>
+    <w:p>
+      <w:pPr>
+        <w:jc w:val="both"/>
+      </w:pPr>
+    </w:p>
+    <w:p>
+      <w:pPr>
+        <w:jc w:val="both"/>
+      </w:pPr>
+      <w:r>
+        <w:t xml:space="preserve">We employed a straightforward python-based modelling strategy making use of either direct ordinary differential equation encoding and the </w:t>
+      </w:r>
+      <w:proofErr w:type="spellStart"/>
+      <w:r>
+        <w:t>lmfit</w:t>
+      </w:r>
+      <w:proofErr w:type="spellEnd"/>
+      <w:r>
+        <w:t xml:space="preserve"> package or the modelling package </w:t>
+      </w:r>
+      <w:proofErr w:type="spellStart"/>
+      <w:r>
+        <w:t>GomPy</w:t>
+      </w:r>
+      <w:proofErr w:type="spellEnd"/>
+      <w:r>
+        <w:t xml:space="preserve"> with its interface to the SciPy minimize fitting procedure via least squares. The results of our modelling are shown, firstly for representative variation of the caution parameters </w:t>
+      </w:r>
+      <w:r>
+        <w:t xml:space="preserve">in Fig. </w:t>
+      </w:r>
+      <w:r>
+        <w:t>3</w:t>
+      </w:r>
+      <w:r>
+        <w:t xml:space="preserve">, showing the range of response forms that the model can account for and then fitted to the country response data shown in Fig. </w:t>
+      </w:r>
+      <w:r>
+        <w:t>4</w:t>
+      </w:r>
+      <w:r>
+        <w:t>.</w:t>
+      </w:r>
+    </w:p>
+    <w:p>
+      <w:pPr>
+        <w:jc w:val="both"/>
+      </w:pPr>
+    </w:p>
+    <w:p>
+      <w:pPr>
+        <w:jc w:val="both"/>
+      </w:pPr>
+      <w:r>
+        <w:t xml:space="preserve">This phenomenom is not restricted to US or Russian responses. </w:t>
+      </w:r>
+      <w:r>
+        <w:t xml:space="preserve">Whereas some countries, </w:t>
+      </w:r>
+      <w:r>
+        <w:t xml:space="preserve">with geographic advantages in isolation, by </w:t>
+      </w:r>
+      <w:r>
+        <w:t xml:space="preserve">executing </w:t>
+      </w:r>
+      <w:r>
+        <w:t xml:space="preserve">radical </w:t>
+      </w:r>
+      <w:r>
+        <w:t>containment policies</w:t>
+      </w:r>
+      <w:r>
+        <w:t xml:space="preserve">, have managed to </w:t>
+      </w:r>
+      <w:r>
+        <w:t>reduce</w:t>
+      </w:r>
+      <w:r>
+        <w:t xml:space="preserve"> the Covid-19 virus</w:t>
+      </w:r>
+      <w:r>
+        <w:t xml:space="preserve"> to a </w:t>
+      </w:r>
+      <w:r>
+        <w:t>very</w:t>
+      </w:r>
+      <w:r>
+        <w:t xml:space="preserve"> low level</w:t>
+      </w:r>
+      <w:r>
+        <w:t>, the far more generic growth response is a transition from an exponential (or possibly power law</w:t>
+      </w:r>
+      <w:r>
+        <w:t xml:space="preserve"> </w:t>
+      </w:r>
+      <w:r>
+        <w:fldChar w:fldCharType="begin"/>
+      </w:r>
+      <w:r>
+        <w:instrText xml:space="preserve"> ADDIN EN.CITE &lt;EndNote&gt;&lt;Cite&gt;&lt;Author&gt;Ziff&lt;/Author&gt;&lt;Year&gt;2020&lt;/Year&gt;&lt;RecNum&gt;13&lt;/RecNum&gt;&lt;DisplayText&gt;[16]&lt;/DisplayText&gt;&lt;record&gt;&lt;rec-number&gt;13&lt;/rec-number&gt;&lt;foreign-keys&gt;&lt;key app="EN" db-id="pdvdwdpxbt9rxiedr06pz929t2ed5fatxsar" timestamp="1589896531"&gt;13&lt;/key&gt;&lt;/foreign-keys&gt;&lt;ref-type name="Journal Article"&gt;17&lt;/ref-type&gt;&lt;contributors&gt;&lt;authors&gt;&lt;author&gt;Ziff, Anna L.&lt;/author&gt;&lt;author&gt;Ziff, Robert M.&lt;/author&gt;&lt;/authors&gt;&lt;/contributors&gt;&lt;titles&gt;&lt;title&gt;Fractal kinetics of COVID-19 pandemic&lt;/title&gt;&lt;secondary-title&gt;medRxiv&lt;/secondary-title&gt;&lt;/titles&gt;&lt;periodical&gt;&lt;full-title&gt;medRxiv&lt;/full-title&gt;&lt;/periodical&gt;&lt;dates&gt;&lt;year&gt;2020&lt;/year&gt;&lt;pub-dates&gt;&lt;date&gt;2020-01-01 00:00:00&lt;/date&gt;&lt;/pub-dates&gt;&lt;/dates&gt;&lt;urls&gt;&lt;/urls&gt;&lt;/record&gt;&lt;/Cite&gt;&lt;/EndNote&gt;</w:instrText>
+      </w:r>
+      <w:r>
+        <w:fldChar w:fldCharType="separate"/>
+      </w:r>
+      <w:r>
+        <w:rPr>
+          <w:noProof/>
+        </w:rPr>
+        <w:t>[16]</w:t>
+      </w:r>
+      <w:r>
+        <w:fldChar w:fldCharType="end"/>
+      </w:r>
+      <w:r>
+        <w:t xml:space="preserve">) phase to </w:t>
+      </w:r>
+      <w:r>
+        <w:t xml:space="preserve">a relatively constant </w:t>
+      </w:r>
+      <w:r>
+        <w:t xml:space="preserve">rate of growth, </w:t>
+      </w:r>
+      <w:r>
+        <w:t xml:space="preserve">often with 100s or 1000s of cases per day, </w:t>
+      </w:r>
+      <w:r>
+        <w:t>in some cases after an initial overshoot.</w:t>
+      </w:r>
+      <w:r>
+        <w:t xml:space="preserve"> </w:t>
+      </w:r>
+      <w:r>
+        <w:lastRenderedPageBreak/>
+        <w:t>The generic linear phases of growth are surveyed in data taken from Johns Hopkins University database, using a rolling average over 7 days to remove prominent weekly variations in reporting and some fluctuations, in Fig 2 for the 10 most affected countries (US, Brazil,</w:t>
+      </w:r>
+      <w:r>
+        <w:t xml:space="preserve"> </w:t>
+      </w:r>
+      <w:r>
+        <w:t>Russia,</w:t>
+      </w:r>
+      <w:r>
+        <w:t xml:space="preserve"> </w:t>
+      </w:r>
+      <w:r>
+        <w:t>India,</w:t>
+      </w:r>
+      <w:r>
+        <w:t xml:space="preserve"> </w:t>
+      </w:r>
+      <w:r>
+        <w:t>UK,</w:t>
+      </w:r>
+      <w:r>
+        <w:t xml:space="preserve"> </w:t>
+      </w:r>
+      <w:r>
+        <w:t>Spain,</w:t>
+      </w:r>
+      <w:r>
+        <w:t xml:space="preserve"> </w:t>
+      </w:r>
+      <w:r>
+        <w:t>Italy,</w:t>
+      </w:r>
+      <w:r>
+        <w:t xml:space="preserve"> </w:t>
+      </w:r>
+      <w:r>
+        <w:t>Peru,</w:t>
+      </w:r>
+      <w:r>
+        <w:t xml:space="preserve"> </w:t>
+      </w:r>
+      <w:r>
+        <w:t>France,</w:t>
+      </w:r>
+      <w:r>
+        <w:t xml:space="preserve"> and </w:t>
+      </w:r>
+      <w:r>
+        <w:t>Iran) and six others selected because they represent a strong variety of government responses to the pandemic (</w:t>
+      </w:r>
+      <w:r>
+        <w:t xml:space="preserve">Sweden, </w:t>
+      </w:r>
+      <w:r>
+        <w:t xml:space="preserve">Germany, </w:t>
+      </w:r>
+      <w:r>
+        <w:t>Netherlands</w:t>
+      </w:r>
+      <w:r>
+        <w:t xml:space="preserve">, </w:t>
+      </w:r>
+      <w:r>
+        <w:t xml:space="preserve">Poland </w:t>
+      </w:r>
+      <w:r>
+        <w:t>South Korea, Australia</w:t>
+      </w:r>
+      <w:r>
+        <w:t>)</w:t>
+      </w:r>
+      <w:r>
+        <w:t xml:space="preserve">. </w:t>
+      </w:r>
+    </w:p>
+    <w:p/>
+    <w:p>
+      <w:pPr>
+        <w:jc w:val="both"/>
+      </w:pPr>
+      <w:r>
+        <w:t>The simplest generic structure of epidemics, captured also by the SIR model</w:t>
+      </w:r>
+      <w:r>
+        <w:t xml:space="preserve">, is initial exponential growth tempered by the rise of so-called herd-immunity in the population. </w:t>
+      </w:r>
+    </w:p>
+    <w:p/>
+    <w:p>
+      <w:pPr>
+        <w:jc w:val="both"/>
+      </w:pPr>
+      <w:r>
         <w:t xml:space="preserve">We briefly address a potential critique of our result arising from limitations in the testing procedure. </w:t>
       </w:r>
       <w:r>
@@ -2036,7 +2736,140 @@
         <w:t>, resulting in an apparent linear growth</w:t>
       </w:r>
       <w:r>
-        <w:t xml:space="preserve">. Although such limitations have occurred and are visible for example in the data from …, we argue that our overall conclusions are independent of this effect. Firstly, overall testing levels in a significant number of countries have exceeded by a large factor the number of positive cases. Secondly, the linear trend also occurs in the number of deaths. Thirdly, the number of tests has been increasing in most countries and the linear trend persists. </w:t>
+        <w:t>. Although such limitations have occurred and are visible for example in the data from …, we argue that our overall conclusions are independent of this effect. Firstly, overall testing levels in a significant number of countries have exceeded by a large factor the number of positive cases. Secondly, the linear trend also occurs in the number of deaths. Thirdly, the number</w:t>
+      </w:r>
+      <w:r>
+        <w:t>s</w:t>
+      </w:r>
+      <w:r>
+        <w:t xml:space="preserve"> of tests ha</w:t>
+      </w:r>
+      <w:r>
+        <w:t xml:space="preserve">ve </w:t>
+      </w:r>
+      <w:r>
+        <w:t xml:space="preserve">been increasing in most countries and the linear trend persists. </w:t>
+      </w:r>
+    </w:p>
+    <w:p>
+      <w:pPr>
+        <w:jc w:val="both"/>
+      </w:pPr>
+    </w:p>
+    <w:p>
+      <w:pPr>
+        <w:jc w:val="both"/>
+      </w:pPr>
+      <w:r>
+        <w:t>The implications of these results are in</w:t>
+      </w:r>
+      <w:r>
+        <w:t>structive</w:t>
+      </w:r>
+      <w:r>
+        <w:t xml:space="preserve">. Firstly, it is no longer herd immunity but cautionary measures that is the primary limiter of spread of the disease: the latter have effect at much lower disease frequencies than herd immunity which would only be achieved much later after an enormous societal cost. Secondly, the </w:t>
+      </w:r>
+      <w:r>
+        <w:t xml:space="preserve">strongly asymmetric peak responses to the daily case statistics and the </w:t>
+      </w:r>
+      <w:r>
+        <w:t xml:space="preserve">linear population responses in cumulative case indicators (and in deaths) result from </w:t>
+      </w:r>
+      <w:r>
+        <w:t>an active regulation of the degree of caution exercised in the population. As evidenced by the case of Sweden this is not entirely dependent on government legislation, which itself is in response to fears of repercussions based on severity indicators like the number of deaths, but also occurs naturally in the population, for example through the ubiquitous distribution of statistics concerning ICU cases. Depending on the timescale of relaxation of caution, the response can also involve second waves and longer-term oscillation. Thirdly, the natural human response, and as we have seen also government mediation of this apart from in a few nations, is not to maintain strict caution measures up until disease eradication. The successive relaxation of measures, even close to disease eradication results</w:t>
+      </w:r>
+      <w:r>
+        <w:t xml:space="preserve"> in very long periods of nearly constant case frequencies, consistent with the cautionary regulation process that we describe in this paper. Examples of this include Germany, Australia, South Korea, Switzerland and many other states.</w:t>
+      </w:r>
+    </w:p>
+    <w:p/>
+    <w:p>
+      <w:pPr>
+        <w:rPr>
+          <w:b/>
+          <w:bCs/>
+        </w:rPr>
+      </w:pPr>
+      <w:r>
+        <w:rPr>
+          <w:b/>
+          <w:bCs/>
+        </w:rPr>
+        <w:t>Figures</w:t>
+      </w:r>
+    </w:p>
+    <w:p/>
+    <w:p>
+      <w:r>
+        <w:t xml:space="preserve">Fig.1 </w:t>
+      </w:r>
+      <w:r>
+        <w:t>Common l</w:t>
+      </w:r>
+      <w:r>
+        <w:t>inear phase of growth in individual countries</w:t>
+      </w:r>
+    </w:p>
+    <w:p/>
+    <w:p>
+      <w:r>
+        <w:t>Fig.2</w:t>
+      </w:r>
+      <w:r>
+        <w:t xml:space="preserve"> </w:t>
+      </w:r>
+      <w:r>
+        <w:t>The mechanism and equations of two representative endogenous caution models</w:t>
+      </w:r>
+      <w:r>
+        <w:t>.</w:t>
+      </w:r>
+    </w:p>
+    <w:p/>
+    <w:p>
+      <w:r>
+        <w:t xml:space="preserve">Fig. </w:t>
+      </w:r>
+      <w:r>
+        <w:t>3</w:t>
+      </w:r>
+      <w:r>
+        <w:t xml:space="preserve"> </w:t>
+      </w:r>
+      <w:r>
+        <w:t>Effect of caution feedback for representative variation of the caution parameters</w:t>
+      </w:r>
+    </w:p>
+    <w:p/>
+    <w:p>
+      <w:r>
+        <w:t xml:space="preserve">Fig. 4 Fit to country data for caution arising </w:t>
+      </w:r>
+      <w:r>
+        <w:t>from critical societal burden in SCEI</w:t>
+      </w:r>
+      <w:r>
+        <w:t>3</w:t>
+      </w:r>
+      <w:r>
+        <w:t>R model</w:t>
+      </w:r>
+    </w:p>
+    <w:p/>
+    <w:p>
+      <w:pPr>
+        <w:rPr>
+          <w:b/>
+          <w:bCs/>
+        </w:rPr>
+      </w:pPr>
+      <w:r>
+        <w:rPr>
+          <w:b/>
+          <w:bCs/>
+        </w:rPr>
+        <w:lastRenderedPageBreak/>
+        <w:t>References</w:t>
       </w:r>
     </w:p>
     <w:p/>
@@ -2255,7 +3088,6 @@
         <w:rPr>
           <w:noProof/>
         </w:rPr>
-        <w:lastRenderedPageBreak/>
         <w:t>9.</w:t>
       </w:r>
       <w:r>
@@ -2349,6 +3181,7 @@
         <w:rPr>
           <w:noProof/>
         </w:rPr>
+        <w:lastRenderedPageBreak/>
         <w:t>13.</w:t>
       </w:r>
       <w:r>
@@ -2554,14 +3387,7 @@
           <w:noProof/>
         </w:rPr>
         <w:tab/>
-        <w:t xml:space="preserve">Chinazzi, M., Davis, J.T., Ajelli, M., Gioannini, C., Litvinova, M., Merler, S., Pastore y Piontti, A., Mu, K., Rossi, L., Sun, K., Viboud, C., Xiong, X., Yu, H., Halloran, M.E., Longini, I.M., </w:t>
-      </w:r>
-      <w:r>
-        <w:rPr>
-          <w:noProof/>
-        </w:rPr>
-        <w:lastRenderedPageBreak/>
-        <w:t>Vespignani, A.: The effect of travel restrictions on the spread of the 2019 novel coronavirus (COVID-19) outbreak. Science 368, 395 (2020) 10.1126/science.aba9757</w:t>
+        <w:t>Chinazzi, M., Davis, J.T., Ajelli, M., Gioannini, C., Litvinova, M., Merler, S., Pastore y Piontti, A., Mu, K., Rossi, L., Sun, K., Viboud, C., Xiong, X., Yu, H., Halloran, M.E., Longini, I.M., Vespignani, A.: The effect of travel restrictions on the spread of the 2019 novel coronavirus (COVID-19) outbreak. Science 368, 395 (2020) 10.1126/science.aba9757</w:t>
       </w:r>
     </w:p>
     <w:p>
@@ -3040,6 +3866,7 @@
   <w:style w:type="character" w:default="1" w:styleId="DefaultParagraphFont">
     <w:name w:val="Default Paragraph Font"/>
     <w:uiPriority w:val="1"/>
+    <w:semiHidden/>
     <w:unhideWhenUsed/>
   </w:style>
   <w:style w:type="table" w:default="1" w:styleId="TableNormal">
@@ -3155,6 +3982,16 @@
     <w:rPr>
       <w:color w:val="605E5C"/>
       <w:shd w:val="clear" w:color="auto" w:fill="E1DFDD"/>
+    </w:rPr>
+  </w:style>
+  <w:style w:type="character" w:styleId="PlaceholderText">
+    <w:name w:val="Placeholder Text"/>
+    <w:basedOn w:val="DefaultParagraphFont"/>
+    <w:uiPriority w:val="99"/>
+    <w:semiHidden/>
+    <w:rsid w:val="0024322C"/>
+    <w:rPr>
+      <w:color w:val="808080"/>
     </w:rPr>
   </w:style>
 </w:styles>

</xml_diff>

<commit_message>
updating minor change to ... societal interaction.docx
</commit_message>
<xml_diff>
--- a/Notebooks/covid-19-caution/Understanding Covid-19 societal interaction.docx
+++ b/Notebooks/covid-19-caution/Understanding Covid-19 societal interaction.docx
@@ -2397,19 +2397,7 @@
                   <w:rPr>
                     <w:rFonts w:ascii="Cambria Math" w:hAnsi="Cambria Math"/>
                   </w:rPr>
-                  <m:t>-</m:t>
-                </m:r>
-                <m:r>
-                  <w:rPr>
-                    <w:rFonts w:ascii="Cambria Math" w:hAnsi="Cambria Math"/>
-                  </w:rPr>
-                  <m:t>α</m:t>
-                </m:r>
-                <m:r>
-                  <w:rPr>
-                    <w:rFonts w:ascii="Cambria Math" w:hAnsi="Cambria Math"/>
-                  </w:rPr>
-                  <m:t>x</m:t>
+                  <m:t>-αx</m:t>
                 </m:r>
               </m:sup>
             </m:sSup>
@@ -2515,10 +2503,7 @@
       </w:r>
       <w:proofErr w:type="spellEnd"/>
       <w:r>
-        <w:t xml:space="preserve"> with its interface to the SciPy minimize fitting procedure via least squares. The results of our modelling are shown, firstly for representative variation of the caution parameters </w:t>
-      </w:r>
-      <w:r>
-        <w:t xml:space="preserve">in Fig. </w:t>
+        <w:t xml:space="preserve"> with its interface to the SciPy minimize fitting procedure via least squares. The results of our modelling are shown, firstly for representative variation of the caution parameters in Fig. </w:t>
       </w:r>
       <w:r>
         <w:t>3</w:t>
@@ -2816,43 +2801,32 @@
         <w:t>Fig.2</w:t>
       </w:r>
       <w:r>
+        <w:t xml:space="preserve"> The mechanism and equations of two representative endogenous caution models.</w:t>
+      </w:r>
+    </w:p>
+    <w:p/>
+    <w:p/>
+    <w:p>
+      <w:r>
+        <w:t xml:space="preserve">Fig. </w:t>
+      </w:r>
+      <w:r>
+        <w:t>3</w:t>
+      </w:r>
+      <w:r>
         <w:t xml:space="preserve"> </w:t>
       </w:r>
       <w:r>
-        <w:t>The mechanism and equations of two representative endogenous caution models</w:t>
-      </w:r>
-      <w:r>
-        <w:t>.</w:t>
+        <w:t>Effect of caution feedback for representative variation of the caution parameters</w:t>
       </w:r>
     </w:p>
     <w:p/>
     <w:p>
       <w:r>
-        <w:t xml:space="preserve">Fig. </w:t>
-      </w:r>
-      <w:r>
-        <w:t>3</w:t>
-      </w:r>
-      <w:r>
-        <w:t xml:space="preserve"> </w:t>
-      </w:r>
-      <w:r>
-        <w:t>Effect of caution feedback for representative variation of the caution parameters</w:t>
-      </w:r>
-    </w:p>
-    <w:p/>
-    <w:p>
-      <w:r>
         <w:t xml:space="preserve">Fig. 4 Fit to country data for caution arising </w:t>
       </w:r>
       <w:r>
-        <w:t>from critical societal burden in SCEI</w:t>
-      </w:r>
-      <w:r>
-        <w:t>3</w:t>
-      </w:r>
-      <w:r>
-        <w:t>R model</w:t>
+        <w:t>from critical societal burden in SCEI3R model</w:t>
       </w:r>
     </w:p>
     <w:p/>
@@ -2868,7 +2842,6 @@
           <w:b/>
           <w:bCs/>
         </w:rPr>
-        <w:lastRenderedPageBreak/>
         <w:t>References</w:t>
       </w:r>
     </w:p>

</xml_diff>

<commit_message>
Update with first draft of figure 4 : just Germany.
</commit_message>
<xml_diff>
--- a/Notebooks/covid-19-caution/Understanding Covid-19 societal interaction.docx
+++ b/Notebooks/covid-19-caution/Understanding Covid-19 societal interaction.docx
@@ -1516,10 +1516,7 @@
         <w:fldChar w:fldCharType="end"/>
       </w:r>
       <w:r>
-        <w:t xml:space="preserve"> making use of</w:t>
-      </w:r>
-      <w:r>
-        <w:t xml:space="preserve"> detailed population data (big data) </w:t>
+        <w:t xml:space="preserve"> making use of detailed population data (big data) </w:t>
       </w:r>
       <w:r>
         <w:fldChar w:fldCharType="begin">
@@ -3377,14 +3374,7 @@
           <w:sz w:val="22"/>
           <w:szCs w:val="22"/>
         </w:rPr>
-        <w:t>,</w:t>
-      </w:r>
-      <w:r>
-        <w:rPr>
-          <w:sz w:val="22"/>
-          <w:szCs w:val="22"/>
-        </w:rPr>
-        <w:t xml:space="preserve"> including Turkey (similar size, 82 million) and Sweden (minimal government control, 10 million) as interesting cases for comparison </w:t>
+        <w:t xml:space="preserve">, including Turkey (similar size, 82 million) and Sweden (minimal government control, 10 million) as interesting cases for comparison </w:t>
       </w:r>
       <w:r>
         <w:rPr>
@@ -4039,21 +4029,7 @@
           <w:sz w:val="22"/>
           <w:szCs w:val="22"/>
         </w:rPr>
-        <w:t>The two standard epidemic models SIR and SEIR are extended in the simplest way to</w:t>
-      </w:r>
-      <w:r>
-        <w:rPr>
-          <w:sz w:val="22"/>
-          <w:szCs w:val="22"/>
-        </w:rPr>
-        <w:t xml:space="preserve"> self-regulating model</w:t>
-      </w:r>
-      <w:r>
-        <w:rPr>
-          <w:sz w:val="22"/>
-          <w:szCs w:val="22"/>
-        </w:rPr>
-        <w:t xml:space="preserve">s with caution SCIR and SCEIR, by distinguishing two classes of </w:t>
+        <w:t xml:space="preserve">The two standard epidemic models SIR and SEIR are extended in the simplest way to self-regulating models with caution SCIR and SCEIR, by distinguishing two classes of </w:t>
       </w:r>
       <w:proofErr w:type="spellStart"/>
       <w:r>
@@ -4195,21 +4171,7 @@
           <w:sz w:val="22"/>
           <w:szCs w:val="22"/>
         </w:rPr>
-        <w:t xml:space="preserve"> as shown </w:t>
-      </w:r>
-      <w:r>
-        <w:rPr>
-          <w:sz w:val="22"/>
-          <w:szCs w:val="22"/>
-        </w:rPr>
-        <w:t>SI Fig S1</w:t>
-      </w:r>
-      <w:r>
-        <w:rPr>
-          <w:sz w:val="22"/>
-          <w:szCs w:val="22"/>
-        </w:rPr>
-        <w:t xml:space="preserve">. </w:t>
+        <w:t xml:space="preserve"> as shown SI Fig S1. </w:t>
       </w:r>
     </w:p>
     <w:p>
@@ -4659,21 +4621,7 @@
           <w:sz w:val="22"/>
           <w:szCs w:val="22"/>
         </w:rPr>
-        <w:t xml:space="preserve">as a </w:t>
-      </w:r>
-      <w:r>
-        <w:rPr>
-          <w:sz w:val="22"/>
-          <w:szCs w:val="22"/>
-        </w:rPr>
-        <w:t>fraction of the population</w:t>
-      </w:r>
-      <w:r>
-        <w:rPr>
-          <w:sz w:val="22"/>
-          <w:szCs w:val="22"/>
-        </w:rPr>
-        <w:t xml:space="preserve"> (allowing application to different regions or nations).</w:t>
+        <w:t>as a fraction of the population (allowing application to different regions or nations).</w:t>
       </w:r>
     </w:p>
     <w:p/>
@@ -4684,15 +4632,873 @@
     </w:p>
     <w:p>
       <w:r>
+        <w:rPr>
+          <w:noProof/>
+        </w:rPr>
         <w:lastRenderedPageBreak/>
-        <w:t xml:space="preserve">Fig. 4 Fit to country data for caution arising </w:t>
-      </w:r>
-      <w:r>
-        <w:t>from critical societal burden in SCEI3R model</w:t>
+        <w:drawing>
+          <wp:inline distT="0" distB="0" distL="0" distR="0" wp14:anchorId="08E21003" wp14:editId="2B6A80A8">
+            <wp:extent cx="5727700" cy="5577840"/>
+            <wp:effectExtent l="0" t="0" r="0" b="0"/>
+            <wp:docPr id="43" name="Picture 43" descr="A close up of a map&#10;&#10;Description automatically generated"/>
+            <wp:cNvGraphicFramePr>
+              <a:graphicFrameLocks xmlns:a="http://schemas.openxmlformats.org/drawingml/2006/main" noChangeAspect="1"/>
+            </wp:cNvGraphicFramePr>
+            <a:graphic xmlns:a="http://schemas.openxmlformats.org/drawingml/2006/main">
+              <a:graphicData uri="http://schemas.openxmlformats.org/drawingml/2006/picture">
+                <pic:pic xmlns:pic="http://schemas.openxmlformats.org/drawingml/2006/picture">
+                  <pic:nvPicPr>
+                    <pic:cNvPr id="43" name="Picture 43" descr="A close up of a map&#10;&#10;Description automatically generated"/>
+                    <pic:cNvPicPr/>
+                  </pic:nvPicPr>
+                  <pic:blipFill>
+                    <a:blip r:embed="rId16">
+                      <a:extLst>
+                        <a:ext uri="{28A0092B-C50C-407E-A947-70E740481C1C}">
+                          <a14:useLocalDpi xmlns:a14="http://schemas.microsoft.com/office/drawing/2010/main" val="0"/>
+                        </a:ext>
+                      </a:extLst>
+                    </a:blip>
+                    <a:stretch>
+                      <a:fillRect/>
+                    </a:stretch>
+                  </pic:blipFill>
+                  <pic:spPr>
+                    <a:xfrm>
+                      <a:off x="0" y="0"/>
+                      <a:ext cx="5727700" cy="5577840"/>
+                    </a:xfrm>
+                    <a:prstGeom prst="rect">
+                      <a:avLst/>
+                    </a:prstGeom>
+                  </pic:spPr>
+                </pic:pic>
+              </a:graphicData>
+            </a:graphic>
+          </wp:inline>
+        </w:drawing>
       </w:r>
     </w:p>
     <w:p>
-      <w:r>
+      <w:pPr>
+        <w:jc w:val="both"/>
+        <w:rPr>
+          <w:sz w:val="22"/>
+          <w:szCs w:val="22"/>
+          <w:lang w:val="en-US"/>
+        </w:rPr>
+      </w:pPr>
+      <w:r>
+        <w:rPr>
+          <w:b/>
+          <w:bCs/>
+          <w:sz w:val="22"/>
+          <w:szCs w:val="22"/>
+        </w:rPr>
+        <w:t xml:space="preserve">Fig. 4 Fit to country data </w:t>
+      </w:r>
+      <w:r>
+        <w:rPr>
+          <w:b/>
+          <w:bCs/>
+          <w:sz w:val="22"/>
+          <w:szCs w:val="22"/>
+        </w:rPr>
+        <w:t xml:space="preserve">(Germany) </w:t>
+      </w:r>
+      <w:r>
+        <w:rPr>
+          <w:b/>
+          <w:bCs/>
+          <w:sz w:val="22"/>
+          <w:szCs w:val="22"/>
+        </w:rPr>
+        <w:t xml:space="preserve">for caution arising </w:t>
+      </w:r>
+      <w:r>
+        <w:rPr>
+          <w:b/>
+          <w:bCs/>
+          <w:sz w:val="22"/>
+          <w:szCs w:val="22"/>
+        </w:rPr>
+        <w:t>from critical societal burden in SC</w:t>
+      </w:r>
+      <w:r>
+        <w:rPr>
+          <w:b/>
+          <w:bCs/>
+          <w:sz w:val="22"/>
+          <w:szCs w:val="22"/>
+        </w:rPr>
+        <w:t>3</w:t>
+      </w:r>
+      <w:r>
+        <w:rPr>
+          <w:b/>
+          <w:bCs/>
+          <w:sz w:val="22"/>
+          <w:szCs w:val="22"/>
+        </w:rPr>
+        <w:t>EI3R model</w:t>
+      </w:r>
+      <w:r>
+        <w:rPr>
+          <w:sz w:val="22"/>
+          <w:szCs w:val="22"/>
+        </w:rPr>
+        <w:t xml:space="preserve">. </w:t>
+      </w:r>
+      <w:r>
+        <w:rPr>
+          <w:sz w:val="22"/>
+          <w:szCs w:val="22"/>
+        </w:rPr>
+        <w:t xml:space="preserve">The data for the registered fraction of population with Covid-19 infection (green), recovered (blue) and deaths (red) is shown with points (daily JHU data) and curves from simulation of ODEs according to the model SC3EI3R (see Fig. S1 for mechanism and equations). The second wave in Germany is predicted correctly for a </w:t>
+      </w:r>
+      <w:r>
+        <w:rPr>
+          <w:sz w:val="22"/>
+          <w:szCs w:val="22"/>
+        </w:rPr>
+        <w:t xml:space="preserve">ca. </w:t>
+      </w:r>
+      <w:r>
+        <w:rPr>
+          <w:sz w:val="22"/>
+          <w:szCs w:val="22"/>
+        </w:rPr>
+        <w:t>2</w:t>
+      </w:r>
+      <w:r>
+        <w:rPr>
+          <w:sz w:val="22"/>
+          <w:szCs w:val="22"/>
+        </w:rPr>
+        <w:t>-</w:t>
+      </w:r>
+      <w:r>
+        <w:rPr>
+          <w:sz w:val="22"/>
+          <w:szCs w:val="22"/>
+        </w:rPr>
+        <w:t>month caution retention time. The fit was produced manually by varying the caution parameter</w:t>
+      </w:r>
+      <w:r>
+        <w:rPr>
+          <w:sz w:val="22"/>
+          <w:szCs w:val="22"/>
+        </w:rPr>
+        <w:t xml:space="preserve"> c_1</w:t>
+      </w:r>
+      <w:r>
+        <w:rPr>
+          <w:sz w:val="22"/>
+          <w:szCs w:val="22"/>
+        </w:rPr>
+        <w:t xml:space="preserve"> as well as the </w:t>
+      </w:r>
+      <w:r>
+        <w:rPr>
+          <w:sz w:val="22"/>
+          <w:szCs w:val="22"/>
+        </w:rPr>
+        <w:t xml:space="preserve">fraction of infected individuals (at start date Jan 25). The parameters of the fit are </w:t>
+      </w:r>
+      <w:r>
+        <w:rPr>
+          <w:sz w:val="22"/>
+          <w:szCs w:val="22"/>
+        </w:rPr>
+        <w:t>{c</w:t>
+      </w:r>
+      <w:r>
+        <w:rPr>
+          <w:sz w:val="22"/>
+          <w:szCs w:val="22"/>
+          <w:vertAlign w:val="subscript"/>
+        </w:rPr>
+        <w:t>0</w:t>
+      </w:r>
+      <w:r>
+        <w:rPr>
+          <w:sz w:val="22"/>
+          <w:szCs w:val="22"/>
+        </w:rPr>
+        <w:t xml:space="preserve">: 0.1, </w:t>
+      </w:r>
+      <w:r>
+        <w:rPr>
+          <w:sz w:val="22"/>
+          <w:szCs w:val="22"/>
+        </w:rPr>
+        <w:t>c</w:t>
+      </w:r>
+      <w:r>
+        <w:rPr>
+          <w:sz w:val="22"/>
+          <w:szCs w:val="22"/>
+          <w:vertAlign w:val="subscript"/>
+        </w:rPr>
+        <w:t>1</w:t>
+      </w:r>
+      <w:r>
+        <w:rPr>
+          <w:sz w:val="22"/>
+          <w:szCs w:val="22"/>
+        </w:rPr>
+        <w:t xml:space="preserve">: 0.015, </w:t>
+      </w:r>
+      <w:r>
+        <w:rPr>
+          <w:sz w:val="22"/>
+          <w:szCs w:val="22"/>
+        </w:rPr>
+        <w:t>c</w:t>
+      </w:r>
+      <w:r>
+        <w:rPr>
+          <w:sz w:val="22"/>
+          <w:szCs w:val="22"/>
+          <w:vertAlign w:val="subscript"/>
+        </w:rPr>
+        <w:t>2</w:t>
+      </w:r>
+      <w:r>
+        <w:rPr>
+          <w:sz w:val="22"/>
+          <w:szCs w:val="22"/>
+        </w:rPr>
+        <w:t>: 10</w:t>
+      </w:r>
+      <w:r>
+        <w:rPr>
+          <w:sz w:val="22"/>
+          <w:szCs w:val="22"/>
+          <w:vertAlign w:val="superscript"/>
+        </w:rPr>
+        <w:t>4</w:t>
+      </w:r>
+      <w:r>
+        <w:rPr>
+          <w:sz w:val="22"/>
+          <w:szCs w:val="22"/>
+        </w:rPr>
+        <w:t>, I</w:t>
+      </w:r>
+      <w:r>
+        <w:rPr>
+          <w:sz w:val="22"/>
+          <w:szCs w:val="22"/>
+          <w:vertAlign w:val="subscript"/>
+        </w:rPr>
+        <w:t>0</w:t>
+      </w:r>
+      <w:r>
+        <w:rPr>
+          <w:sz w:val="22"/>
+          <w:szCs w:val="22"/>
+        </w:rPr>
+        <w:t xml:space="preserve">: </w:t>
+      </w:r>
+      <w:r>
+        <w:rPr>
+          <w:sz w:val="22"/>
+          <w:szCs w:val="22"/>
+        </w:rPr>
+        <w:t>10</w:t>
+      </w:r>
+      <w:r>
+        <w:rPr>
+          <w:sz w:val="22"/>
+          <w:szCs w:val="22"/>
+          <w:vertAlign w:val="superscript"/>
+        </w:rPr>
+        <w:t>-6.73</w:t>
+      </w:r>
+      <w:r>
+        <w:rPr>
+          <w:sz w:val="22"/>
+          <w:szCs w:val="22"/>
+        </w:rPr>
+        <w:t>}</w:t>
+      </w:r>
+      <w:r>
+        <w:rPr>
+          <w:sz w:val="22"/>
+          <w:szCs w:val="22"/>
+        </w:rPr>
+        <w:t xml:space="preserve"> and the fixed parameters assumed were </w:t>
+      </w:r>
+      <w:r>
+        <w:rPr>
+          <w:sz w:val="22"/>
+          <w:szCs w:val="22"/>
+        </w:rPr>
+        <w:t>{</w:t>
+      </w:r>
+      <w:r>
+        <w:rPr>
+          <w:rFonts w:ascii="Cambria" w:eastAsia="Euclid Symbol" w:hAnsi="Cambria" w:cs="Cambria"/>
+          <w:sz w:val="22"/>
+          <w:szCs w:val="22"/>
+        </w:rPr>
+        <w:t xml:space="preserve"> </w:t>
+      </w:r>
+      <w:r>
+        <w:rPr>
+          <w:rFonts w:ascii="Cambria" w:eastAsia="Euclid Symbol" w:hAnsi="Cambria" w:cs="Cambria"/>
+          <w:sz w:val="22"/>
+          <w:szCs w:val="22"/>
+        </w:rPr>
+        <w:t>β</w:t>
+      </w:r>
+      <w:r>
+        <w:rPr>
+          <w:sz w:val="22"/>
+          <w:szCs w:val="22"/>
+          <w:vertAlign w:val="subscript"/>
+        </w:rPr>
+        <w:t>1</w:t>
+      </w:r>
+      <w:r>
+        <w:rPr>
+          <w:sz w:val="22"/>
+          <w:szCs w:val="22"/>
+        </w:rPr>
+        <w:t xml:space="preserve">: 0.4, </w:t>
+      </w:r>
+      <w:r>
+        <w:rPr>
+          <w:rFonts w:ascii="Cambria" w:eastAsia="Euclid Symbol" w:hAnsi="Cambria" w:cs="Cambria"/>
+          <w:sz w:val="22"/>
+          <w:szCs w:val="22"/>
+        </w:rPr>
+        <w:t>β</w:t>
+      </w:r>
+      <w:r>
+        <w:rPr>
+          <w:sz w:val="22"/>
+          <w:szCs w:val="22"/>
+          <w:vertAlign w:val="subscript"/>
+        </w:rPr>
+        <w:t>2</w:t>
+      </w:r>
+      <w:r>
+        <w:rPr>
+          <w:sz w:val="22"/>
+          <w:szCs w:val="22"/>
+        </w:rPr>
+        <w:t xml:space="preserve">: 0, </w:t>
+      </w:r>
+      <w:r>
+        <w:rPr>
+          <w:rFonts w:ascii="Cambria" w:eastAsia="Euclid Symbol" w:hAnsi="Cambria" w:cs="Cambria"/>
+          <w:sz w:val="22"/>
+          <w:szCs w:val="22"/>
+        </w:rPr>
+        <w:t>β</w:t>
+      </w:r>
+      <w:r>
+        <w:rPr>
+          <w:sz w:val="22"/>
+          <w:szCs w:val="22"/>
+          <w:vertAlign w:val="subscript"/>
+        </w:rPr>
+        <w:t>3</w:t>
+      </w:r>
+      <w:r>
+        <w:rPr>
+          <w:sz w:val="22"/>
+          <w:szCs w:val="22"/>
+        </w:rPr>
+        <w:t>: 0,</w:t>
+      </w:r>
+      <w:r>
+        <w:rPr>
+          <w:rFonts w:ascii="Cambria" w:eastAsia="Euclid Symbol" w:hAnsi="Cambria" w:cs="Cambria"/>
+          <w:sz w:val="22"/>
+          <w:szCs w:val="22"/>
+        </w:rPr>
+        <w:t>α</w:t>
+      </w:r>
+      <w:r>
+        <w:rPr>
+          <w:sz w:val="22"/>
+          <w:szCs w:val="22"/>
+        </w:rPr>
+        <w:t xml:space="preserve">: 0.2, </w:t>
+      </w:r>
+      <w:r>
+        <w:rPr>
+          <w:rFonts w:ascii="Cambria" w:eastAsia="Euclid Symbol" w:hAnsi="Cambria" w:cs="Cambria"/>
+          <w:sz w:val="22"/>
+          <w:szCs w:val="22"/>
+        </w:rPr>
+        <w:t>γ</w:t>
+      </w:r>
+      <w:r>
+        <w:rPr>
+          <w:sz w:val="22"/>
+          <w:szCs w:val="22"/>
+          <w:vertAlign w:val="subscript"/>
+        </w:rPr>
+        <w:t>1</w:t>
+      </w:r>
+      <w:r>
+        <w:rPr>
+          <w:sz w:val="22"/>
+          <w:szCs w:val="22"/>
+        </w:rPr>
+        <w:t>: 0.0</w:t>
+      </w:r>
+      <w:r>
+        <w:rPr>
+          <w:sz w:val="22"/>
+          <w:szCs w:val="22"/>
+        </w:rPr>
+        <w:t>7</w:t>
+      </w:r>
+      <w:r>
+        <w:rPr>
+          <w:sz w:val="22"/>
+          <w:szCs w:val="22"/>
+        </w:rPr>
+        <w:t xml:space="preserve">, </w:t>
+      </w:r>
+      <w:r>
+        <w:rPr>
+          <w:rFonts w:ascii="Cambria" w:eastAsia="Euclid Symbol" w:hAnsi="Cambria" w:cs="Cambria"/>
+          <w:sz w:val="22"/>
+          <w:szCs w:val="22"/>
+        </w:rPr>
+        <w:t>γ</w:t>
+      </w:r>
+      <w:r>
+        <w:rPr>
+          <w:sz w:val="22"/>
+          <w:szCs w:val="22"/>
+          <w:vertAlign w:val="subscript"/>
+        </w:rPr>
+        <w:t>2</w:t>
+      </w:r>
+      <w:r>
+        <w:rPr>
+          <w:sz w:val="22"/>
+          <w:szCs w:val="22"/>
+        </w:rPr>
+        <w:t>: 0.16</w:t>
+      </w:r>
+      <w:r>
+        <w:rPr>
+          <w:sz w:val="22"/>
+          <w:szCs w:val="22"/>
+        </w:rPr>
+        <w:t>7</w:t>
+      </w:r>
+      <w:r>
+        <w:rPr>
+          <w:sz w:val="22"/>
+          <w:szCs w:val="22"/>
+        </w:rPr>
+        <w:t xml:space="preserve">, </w:t>
+      </w:r>
+      <w:r>
+        <w:rPr>
+          <w:rFonts w:ascii="Cambria" w:eastAsia="Euclid Symbol" w:hAnsi="Cambria" w:cs="Cambria"/>
+          <w:sz w:val="22"/>
+          <w:szCs w:val="22"/>
+        </w:rPr>
+        <w:t>γ</w:t>
+      </w:r>
+      <w:r>
+        <w:rPr>
+          <w:sz w:val="22"/>
+          <w:szCs w:val="22"/>
+          <w:vertAlign w:val="subscript"/>
+        </w:rPr>
+        <w:t>3</w:t>
+      </w:r>
+      <w:r>
+        <w:rPr>
+          <w:sz w:val="22"/>
+          <w:szCs w:val="22"/>
+        </w:rPr>
+        <w:t xml:space="preserve">: 0.1, </w:t>
+      </w:r>
+      <w:r>
+        <w:rPr>
+          <w:sz w:val="22"/>
+          <w:szCs w:val="22"/>
+        </w:rPr>
+        <w:t>p</w:t>
+      </w:r>
+      <w:r>
+        <w:rPr>
+          <w:sz w:val="22"/>
+          <w:szCs w:val="22"/>
+          <w:vertAlign w:val="subscript"/>
+        </w:rPr>
+        <w:t>1</w:t>
+      </w:r>
+      <w:r>
+        <w:rPr>
+          <w:sz w:val="22"/>
+          <w:szCs w:val="22"/>
+        </w:rPr>
+        <w:t xml:space="preserve">: 0.03, </w:t>
+      </w:r>
+      <w:r>
+        <w:rPr>
+          <w:sz w:val="22"/>
+          <w:szCs w:val="22"/>
+        </w:rPr>
+        <w:t>p</w:t>
+      </w:r>
+      <w:r>
+        <w:rPr>
+          <w:sz w:val="22"/>
+          <w:szCs w:val="22"/>
+          <w:vertAlign w:val="subscript"/>
+        </w:rPr>
+        <w:t>2</w:t>
+      </w:r>
+      <w:r>
+        <w:rPr>
+          <w:sz w:val="22"/>
+          <w:szCs w:val="22"/>
+        </w:rPr>
+        <w:t>: 0.083</w:t>
+      </w:r>
+      <w:r>
+        <w:rPr>
+          <w:sz w:val="22"/>
+          <w:szCs w:val="22"/>
+        </w:rPr>
+        <w:t>,</w:t>
+      </w:r>
+      <w:r>
+        <w:rPr>
+          <w:rFonts w:ascii="Cambria" w:eastAsia="Euclid Symbol" w:hAnsi="Cambria" w:cs="Cambria"/>
+          <w:sz w:val="22"/>
+          <w:szCs w:val="22"/>
+        </w:rPr>
+        <w:t>μ</w:t>
+      </w:r>
+      <w:r>
+        <w:rPr>
+          <w:sz w:val="22"/>
+          <w:szCs w:val="22"/>
+        </w:rPr>
+        <w:t>: 0.1}</w:t>
+      </w:r>
+      <w:r>
+        <w:rPr>
+          <w:sz w:val="22"/>
+          <w:szCs w:val="22"/>
+        </w:rPr>
+        <w:t xml:space="preserve"> </w:t>
+      </w:r>
+      <w:r>
+        <w:rPr>
+          <w:sz w:val="22"/>
+          <w:szCs w:val="22"/>
+          <w:lang w:val="en-US"/>
+        </w:rPr>
+        <w:t>b</w:t>
+      </w:r>
+      <w:r>
+        <w:rPr>
+          <w:sz w:val="22"/>
+          <w:szCs w:val="22"/>
+          <w:lang w:val="en-US"/>
+        </w:rPr>
+        <w:t>ased on</w:t>
+      </w:r>
+      <w:r>
+        <w:rPr>
+          <w:sz w:val="22"/>
+          <w:szCs w:val="22"/>
+          <w:lang w:val="en-US"/>
+        </w:rPr>
+        <w:t xml:space="preserve"> the standard parameters </w:t>
+      </w:r>
+      <w:r>
+        <w:rPr>
+          <w:sz w:val="22"/>
+          <w:szCs w:val="22"/>
+          <w:lang w:val="en-DE"/>
+        </w:rPr>
+        <w:t>Exposure=0.4</w:t>
+      </w:r>
+      <w:r>
+        <w:rPr>
+          <w:sz w:val="22"/>
+          <w:szCs w:val="22"/>
+          <w:lang w:val="en-US"/>
+        </w:rPr>
+        <w:t>,</w:t>
+      </w:r>
+      <w:r>
+        <w:rPr>
+          <w:sz w:val="22"/>
+          <w:szCs w:val="22"/>
+          <w:lang w:val="en-DE"/>
+        </w:rPr>
+        <w:t xml:space="preserve"> IncubPeriod=5</w:t>
+      </w:r>
+      <w:r>
+        <w:rPr>
+          <w:sz w:val="22"/>
+          <w:szCs w:val="22"/>
+          <w:lang w:val="en-US"/>
+        </w:rPr>
+        <w:t>,</w:t>
+      </w:r>
+      <w:r>
+        <w:rPr>
+          <w:sz w:val="22"/>
+          <w:szCs w:val="22"/>
+          <w:lang w:val="en-DE"/>
+        </w:rPr>
+        <w:t xml:space="preserve"> DurMildInf=10</w:t>
+      </w:r>
+      <w:r>
+        <w:rPr>
+          <w:sz w:val="22"/>
+          <w:szCs w:val="22"/>
+          <w:lang w:val="en-US"/>
+        </w:rPr>
+        <w:t>,</w:t>
+      </w:r>
+      <w:r>
+        <w:rPr>
+          <w:sz w:val="22"/>
+          <w:szCs w:val="22"/>
+          <w:lang w:val="en-US"/>
+        </w:rPr>
+        <w:t xml:space="preserve"> </w:t>
+      </w:r>
+      <w:r>
+        <w:rPr>
+          <w:sz w:val="22"/>
+          <w:szCs w:val="22"/>
+          <w:lang w:val="en-DE"/>
+        </w:rPr>
+        <w:t>FracMild=0.7</w:t>
+      </w:r>
+      <w:r>
+        <w:rPr>
+          <w:sz w:val="22"/>
+          <w:szCs w:val="22"/>
+          <w:lang w:val="en-US"/>
+        </w:rPr>
+        <w:t>,</w:t>
+      </w:r>
+      <w:r>
+        <w:rPr>
+          <w:sz w:val="22"/>
+          <w:szCs w:val="22"/>
+          <w:lang w:val="en-DE"/>
+        </w:rPr>
+        <w:t xml:space="preserve">  FracSevere=0.20</w:t>
+      </w:r>
+      <w:r>
+        <w:rPr>
+          <w:sz w:val="22"/>
+          <w:szCs w:val="22"/>
+          <w:lang w:val="en-US"/>
+        </w:rPr>
+        <w:t xml:space="preserve">, </w:t>
+      </w:r>
+      <w:r>
+        <w:rPr>
+          <w:sz w:val="22"/>
+          <w:szCs w:val="22"/>
+          <w:lang w:val="en-DE"/>
+        </w:rPr>
+        <w:t>FracCritical=0.1</w:t>
+      </w:r>
+      <w:r>
+        <w:rPr>
+          <w:sz w:val="22"/>
+          <w:szCs w:val="22"/>
+          <w:lang w:val="en-US"/>
+        </w:rPr>
+        <w:t>,</w:t>
+      </w:r>
+      <w:r>
+        <w:rPr>
+          <w:sz w:val="22"/>
+          <w:szCs w:val="22"/>
+        </w:rPr>
+        <w:t xml:space="preserve"> </w:t>
+      </w:r>
+      <w:r>
+        <w:rPr>
+          <w:sz w:val="22"/>
+          <w:szCs w:val="22"/>
+          <w:lang w:val="en-DE"/>
+        </w:rPr>
+        <w:t>CFR=0.05</w:t>
+      </w:r>
+      <w:r>
+        <w:rPr>
+          <w:sz w:val="22"/>
+          <w:szCs w:val="22"/>
+          <w:lang w:val="en-US"/>
+        </w:rPr>
+        <w:t xml:space="preserve">, </w:t>
+      </w:r>
+      <w:r>
+        <w:rPr>
+          <w:sz w:val="22"/>
+          <w:szCs w:val="22"/>
+          <w:lang w:val="en-DE"/>
+        </w:rPr>
+        <w:t>TimeICUDeath=5</w:t>
+      </w:r>
+      <w:r>
+        <w:rPr>
+          <w:sz w:val="22"/>
+          <w:szCs w:val="22"/>
+          <w:lang w:val="en-US"/>
+        </w:rPr>
+        <w:t xml:space="preserve">, </w:t>
+      </w:r>
+      <w:r>
+        <w:rPr>
+          <w:sz w:val="22"/>
+          <w:szCs w:val="22"/>
+          <w:lang w:val="en-DE"/>
+        </w:rPr>
+        <w:t>DurHosp=4</w:t>
+      </w:r>
+      <w:r>
+        <w:rPr>
+          <w:sz w:val="22"/>
+          <w:szCs w:val="22"/>
+          <w:lang w:val="en-US"/>
+        </w:rPr>
+        <w:t>,</w:t>
+      </w:r>
+      <w:r>
+        <w:rPr>
+          <w:sz w:val="22"/>
+          <w:szCs w:val="22"/>
+          <w:lang w:val="en-DE"/>
+        </w:rPr>
+        <w:t xml:space="preserve"> FracConfirmedDet=0.125</w:t>
+      </w:r>
+      <w:r>
+        <w:rPr>
+          <w:sz w:val="22"/>
+          <w:szCs w:val="22"/>
+          <w:lang w:val="en-US"/>
+        </w:rPr>
+        <w:t>,</w:t>
+      </w:r>
+      <w:r>
+        <w:rPr>
+          <w:sz w:val="22"/>
+          <w:szCs w:val="22"/>
+          <w:lang w:val="en-US"/>
+        </w:rPr>
+        <w:t xml:space="preserve"> </w:t>
+      </w:r>
+      <w:r>
+        <w:rPr>
+          <w:sz w:val="22"/>
+          <w:szCs w:val="22"/>
+          <w:lang w:val="en-DE"/>
+        </w:rPr>
+        <w:t>FracDeathsDet=1.0</w:t>
+      </w:r>
+      <w:r>
+        <w:rPr>
+          <w:sz w:val="22"/>
+          <w:szCs w:val="22"/>
+          <w:lang w:val="en-US"/>
+        </w:rPr>
+        <w:t xml:space="preserve">, </w:t>
+      </w:r>
+      <w:r>
+        <w:rPr>
+          <w:sz w:val="22"/>
+          <w:szCs w:val="22"/>
+          <w:lang w:val="en-DE"/>
+        </w:rPr>
+        <w:t>ICUFrac= 0.001</w:t>
+      </w:r>
+      <w:r>
+        <w:rPr>
+          <w:sz w:val="22"/>
+          <w:szCs w:val="22"/>
+          <w:lang w:val="en-US"/>
+        </w:rPr>
+        <w:t>.</w:t>
+      </w:r>
+    </w:p>
+    <w:p>
+      <w:pPr>
+        <w:jc w:val="both"/>
+        <w:rPr>
+          <w:sz w:val="22"/>
+          <w:szCs w:val="22"/>
+          <w:lang w:val="en-US"/>
+        </w:rPr>
+      </w:pPr>
+    </w:p>
+    <w:p>
+      <w:pPr>
+        <w:jc w:val="both"/>
+        <w:rPr>
+          <w:sz w:val="22"/>
+          <w:szCs w:val="22"/>
+          <w:lang w:val="en-US"/>
+        </w:rPr>
+      </w:pPr>
+      <w:r>
+        <w:rPr>
+          <w:sz w:val="22"/>
+          <w:szCs w:val="22"/>
+          <w:lang w:val="en-US"/>
+        </w:rPr>
+        <w:t>Comments: This figure needs to be replaced by a panel of 4 countries with fits. Choose:</w:t>
+      </w:r>
+    </w:p>
+    <w:p>
+      <w:pPr>
+        <w:jc w:val="both"/>
+        <w:rPr>
+          <w:sz w:val="22"/>
+          <w:szCs w:val="22"/>
+          <w:lang w:val="en-US"/>
+        </w:rPr>
+      </w:pPr>
+    </w:p>
+    <w:p>
+      <w:pPr>
+        <w:jc w:val="both"/>
+        <w:rPr>
+          <w:sz w:val="22"/>
+          <w:szCs w:val="22"/>
+          <w:lang w:val="en-DE"/>
+        </w:rPr>
+      </w:pPr>
+    </w:p>
+    <w:p>
+      <w:pPr>
+        <w:rPr>
+          <w:sz w:val="22"/>
+          <w:szCs w:val="22"/>
+        </w:rPr>
+      </w:pPr>
+      <w:r>
+        <w:rPr>
+          <w:sz w:val="22"/>
+          <w:szCs w:val="22"/>
+        </w:rPr>
         <w:br w:type="page"/>
       </w:r>
     </w:p>
@@ -4999,7 +5805,7 @@
                           <pic:cNvPicPr/>
                         </pic:nvPicPr>
                         <pic:blipFill>
-                          <a:blip r:embed="rId16"/>
+                          <a:blip r:embed="rId17"/>
                           <a:stretch>
                             <a:fillRect/>
                           </a:stretch>
@@ -5049,7 +5855,7 @@
                           <pic:cNvPicPr/>
                         </pic:nvPicPr>
                         <pic:blipFill>
-                          <a:blip r:embed="rId17"/>
+                          <a:blip r:embed="rId18"/>
                           <a:stretch>
                             <a:fillRect/>
                           </a:stretch>
@@ -5344,7 +6150,7 @@
                           <pic:cNvPicPr/>
                         </pic:nvPicPr>
                         <pic:blipFill>
-                          <a:blip r:embed="rId18"/>
+                          <a:blip r:embed="rId19"/>
                           <a:stretch>
                             <a:fillRect/>
                           </a:stretch>
@@ -5394,7 +6200,7 @@
                           <pic:cNvPicPr/>
                         </pic:nvPicPr>
                         <pic:blipFill>
-                          <a:blip r:embed="rId19"/>
+                          <a:blip r:embed="rId20"/>
                           <a:stretch>
                             <a:fillRect/>
                           </a:stretch>
@@ -5459,7 +6265,7 @@
                           <pic:cNvPicPr/>
                         </pic:nvPicPr>
                         <pic:blipFill>
-                          <a:blip r:embed="rId20"/>
+                          <a:blip r:embed="rId21"/>
                           <a:stretch>
                             <a:fillRect/>
                           </a:stretch>
@@ -5509,7 +6315,7 @@
                           <pic:cNvPicPr/>
                         </pic:nvPicPr>
                         <pic:blipFill>
-                          <a:blip r:embed="rId21"/>
+                          <a:blip r:embed="rId22"/>
                           <a:stretch>
                             <a:fillRect/>
                           </a:stretch>
@@ -5574,7 +6380,7 @@
                           <pic:cNvPicPr/>
                         </pic:nvPicPr>
                         <pic:blipFill>
-                          <a:blip r:embed="rId22"/>
+                          <a:blip r:embed="rId23"/>
                           <a:stretch>
                             <a:fillRect/>
                           </a:stretch>
@@ -5624,7 +6430,7 @@
                           <pic:cNvPicPr/>
                         </pic:nvPicPr>
                         <pic:blipFill>
-                          <a:blip r:embed="rId23"/>
+                          <a:blip r:embed="rId24"/>
                           <a:stretch>
                             <a:fillRect/>
                           </a:stretch>
@@ -5692,7 +6498,7 @@
                           <pic:cNvPicPr/>
                         </pic:nvPicPr>
                         <pic:blipFill>
-                          <a:blip r:embed="rId24"/>
+                          <a:blip r:embed="rId25"/>
                           <a:stretch>
                             <a:fillRect/>
                           </a:stretch>
@@ -5742,7 +6548,7 @@
                           <pic:cNvPicPr/>
                         </pic:nvPicPr>
                         <pic:blipFill>
-                          <a:blip r:embed="rId25"/>
+                          <a:blip r:embed="rId26"/>
                           <a:stretch>
                             <a:fillRect/>
                           </a:stretch>
@@ -5833,20 +6639,75 @@
     <w:p>
       <w:pPr>
         <w:rPr>
-          <w:sz w:val="22"/>
-          <w:szCs w:val="22"/>
+          <w:sz w:val="56"/>
+          <w:szCs w:val="56"/>
         </w:rPr>
       </w:pPr>
       <w:r>
+        <w:rPr>
+          <w:sz w:val="56"/>
+          <w:szCs w:val="56"/>
+        </w:rPr>
+        <w:lastRenderedPageBreak/>
+        <w:t>Fig n</w:t>
+      </w:r>
+      <w:r>
+        <w:rPr>
+          <w:sz w:val="56"/>
+          <w:szCs w:val="56"/>
+        </w:rPr>
+        <w:t>ot yet available</w:t>
+      </w:r>
+    </w:p>
+    <w:p>
+      <w:pPr>
+        <w:rPr>
+          <w:sz w:val="56"/>
+          <w:szCs w:val="56"/>
+        </w:rPr>
+      </w:pPr>
+    </w:p>
+    <w:p>
+      <w:pPr>
+        <w:rPr>
+          <w:sz w:val="56"/>
+          <w:szCs w:val="56"/>
+        </w:rPr>
+      </w:pPr>
+    </w:p>
+    <w:p>
+      <w:pPr>
+        <w:rPr>
+          <w:sz w:val="56"/>
+          <w:szCs w:val="56"/>
+        </w:rPr>
+      </w:pPr>
+    </w:p>
+    <w:p>
+      <w:pPr>
+        <w:rPr>
+          <w:sz w:val="56"/>
+          <w:szCs w:val="56"/>
+        </w:rPr>
+      </w:pPr>
+    </w:p>
+    <w:p>
+      <w:pPr>
         <w:rPr>
           <w:b/>
           <w:bCs/>
           <w:sz w:val="22"/>
           <w:szCs w:val="22"/>
         </w:rPr>
-        <w:lastRenderedPageBreak/>
-        <w:t xml:space="preserve">Fig. </w:t>
-      </w:r>
+      </w:pPr>
+    </w:p>
+    <w:p>
+      <w:pPr>
+        <w:rPr>
+          <w:sz w:val="22"/>
+          <w:szCs w:val="22"/>
+        </w:rPr>
+      </w:pPr>
       <w:r>
         <w:rPr>
           <w:b/>
@@ -5854,7 +6715,7 @@
           <w:sz w:val="22"/>
           <w:szCs w:val="22"/>
         </w:rPr>
-        <w:t>S</w:t>
+        <w:t xml:space="preserve">Fig. </w:t>
       </w:r>
       <w:r>
         <w:rPr>
@@ -5863,7 +6724,7 @@
           <w:sz w:val="22"/>
           <w:szCs w:val="22"/>
         </w:rPr>
-        <w:t>2</w:t>
+        <w:t>S2</w:t>
       </w:r>
       <w:r>
         <w:rPr>
@@ -5944,7 +6805,7 @@
                     <pic:cNvPicPr/>
                   </pic:nvPicPr>
                   <pic:blipFill>
-                    <a:blip r:embed="rId26" cstate="print">
+                    <a:blip r:embed="rId27" cstate="print">
                       <a:extLst>
                         <a:ext uri="{28A0092B-C50C-407E-A947-70E740481C1C}">
                           <a14:useLocalDpi xmlns:a14="http://schemas.microsoft.com/office/drawing/2010/main" val="0"/>
@@ -6381,7 +7242,7 @@
         <w:tab/>
         <w:t xml:space="preserve">Wu, Z., McGoogan, J.M.: Characteristics of and Important Lessons from the Coronavirus Disease 2019 (COVID-19) Outbreak in China: Summary of a Report of 72 314 Cases from the Chinese Center for Disease Control and Prevention. . JAMA 323, 1239–1242 (2020) </w:t>
       </w:r>
-      <w:hyperlink r:id="rId27" w:history="1">
+      <w:hyperlink r:id="rId28" w:history="1">
         <w:r>
           <w:rPr>
             <w:rStyle w:val="Hyperlink"/>
@@ -6411,7 +7272,7 @@
         <w:tab/>
         <w:t xml:space="preserve">Lin, Q., Zhao, S., Gao, D., Lou, Y., Yang, S., Musa, S.S., Wang, M.H., Cai, Y., Wang, W., Yang, L., He, D.: A conceptual model for the coronavirus disease 2019 (COVID-19) outbreak in Wuhan, China with individual reaction and governmental action. Int. J. Infect. Dis. 93, 211-216 (2020) </w:t>
       </w:r>
-      <w:hyperlink r:id="rId28" w:history="1">
+      <w:hyperlink r:id="rId29" w:history="1">
         <w:r>
           <w:rPr>
             <w:rStyle w:val="Hyperlink"/>
@@ -6441,7 +7302,7 @@
         <w:tab/>
         <w:t xml:space="preserve">Giordano, G., Blanchini, F., Bruno, R., Colaneri, P., Di Filippo, A., Di Matteo, A., Colaneri, M.: Modelling the COVID-19 epidemic and implementation of population-wide interventions in Italy. Nature Medicine (2020) </w:t>
       </w:r>
-      <w:hyperlink r:id="rId29" w:history="1">
+      <w:hyperlink r:id="rId30" w:history="1">
         <w:r>
           <w:rPr>
             <w:rStyle w:val="Hyperlink"/>
@@ -6534,7 +7395,7 @@
         <w:tab/>
         <w:t xml:space="preserve">Hellewell, J., Abbott, S., Gimma, A., Bosse, N.I., Jarvis, C.I., Russell, T.W., Munday, J.D., Kucharski, A.J., Edmunds, W.J., Sun, F., Flasche, S., Quilty, B.J., Davies, N., Liu, Y., Clifford, S., Klepac, P., Jit, M., Diamond, C., Gibbs, H., van Zandvoort, K., Funk, S., Eggo, R.M.: Feasibility of controlling COVID-19 outbreaks by isolation of cases and contacts. The Lancet Global Health 8, e488-e496 (2020) </w:t>
       </w:r>
-      <w:hyperlink r:id="rId30" w:history="1">
+      <w:hyperlink r:id="rId31" w:history="1">
         <w:r>
           <w:rPr>
             <w:rStyle w:val="Hyperlink"/>
@@ -6775,7 +7636,7 @@
         <w:tab/>
         <w:t xml:space="preserve">Zhou, C., Su, F., Pei, T., Zhang, A., Du, Y., Luo, B., Cao, Z., Wang, J., Yuan, W., Zhu, Y., Song, C., Chen, J., Xu, J., Li, F., Ma, T., Jiang, L., Yan, F., Yi, J., Hu, Y., Liao, Y., Xiao, H.: COVID-19: Challenges to GIS with Big Data. Geography and Sustainability 1, 77-87 (2020) </w:t>
       </w:r>
-      <w:hyperlink r:id="rId31" w:history="1">
+      <w:hyperlink r:id="rId32" w:history="1">
         <w:r>
           <w:rPr>
             <w:rStyle w:val="Hyperlink"/>
@@ -6805,7 +7666,7 @@
         <w:tab/>
         <w:t xml:space="preserve">Bruinen de Bruin, Y., Lequarre, A.-S., McCourt, J., Clevestig, P., Pigazzani, F., Zare Jeddi, M., Colosio, C., Goulart, M.: Initial impacts of global risk mitigation measures taken during the combatting of the COVID-19 pandemic. Safety Science 128, 104773 (2020) </w:t>
       </w:r>
-      <w:hyperlink r:id="rId32" w:history="1">
+      <w:hyperlink r:id="rId33" w:history="1">
         <w:r>
           <w:rPr>
             <w:rStyle w:val="Hyperlink"/>
@@ -6835,7 +7696,7 @@
         <w:tab/>
         <w:t xml:space="preserve">Lourenco, J., Paton, R., Ghafari, M., Kraemer, M., Thompson, C., Simmonds, P., Klenerman, P., Gupta, S.: Fundamental principles of epidemic spread highlight the immediate need for large-scale serological surveys to assess the stage of the SARS-CoV-2 epidemic. medRxiv (2020) </w:t>
       </w:r>
-      <w:hyperlink r:id="rId33" w:history="1">
+      <w:hyperlink r:id="rId34" w:history="1">
         <w:r>
           <w:rPr>
             <w:rStyle w:val="Hyperlink"/>

</xml_diff>

<commit_message>
Update of docx manuscript matching text to figures. A little further exploration of the Brazil and Italy fitting, noting x10 factor in deaths.
</commit_message>
<xml_diff>
--- a/Notebooks/covid-19-caution/Understanding Covid-19 societal interaction.docx
+++ b/Notebooks/covid-19-caution/Understanding Covid-19 societal interaction.docx
@@ -2039,7 +2039,13 @@
         <w:t>related</w:t>
       </w:r>
       <w:r>
-        <w:t xml:space="preserve"> mechanism could account for the observed linear growth phase for Covid-19 in societies shown in Fig. 1.</w:t>
+        <w:t xml:space="preserve"> mechanism could account for the observed linear growth phase</w:t>
+      </w:r>
+      <w:r>
+        <w:t>s</w:t>
+      </w:r>
+      <w:r>
+        <w:t xml:space="preserve"> for Covid-19 in societies shown in Fig. 1.</w:t>
       </w:r>
     </w:p>
     <w:p>
@@ -2383,6 +2389,9 @@
       <w:r>
         <w:t xml:space="preserve"> </w:t>
       </w:r>
+      <w:r>
+        <w:t>Further model distinctions are analysed in the SI.</w:t>
+      </w:r>
     </w:p>
     <w:p>
       <w:pPr>
@@ -2392,6 +2401,9 @@
     <w:p>
       <w:pPr>
         <w:jc w:val="both"/>
+        <w:rPr>
+          <w:rFonts w:eastAsiaTheme="minorEastAsia"/>
+        </w:rPr>
       </w:pPr>
       <w:r>
         <w:t>An alternative</w:t>
@@ -2526,6 +2538,9 @@
     <w:p>
       <w:pPr>
         <w:jc w:val="both"/>
+        <w:rPr>
+          <w:rFonts w:eastAsiaTheme="minorEastAsia"/>
+        </w:rPr>
       </w:pPr>
     </w:p>
     <w:p>
@@ -2533,35 +2548,88 @@
         <w:jc w:val="both"/>
       </w:pPr>
       <w:r>
-        <w:t xml:space="preserve">We employed a straightforward python-based modelling strategy making use of either direct ordinary differential equation encoding and the </w:t>
+        <w:t xml:space="preserve">The generic linear phases of growth </w:t>
+      </w:r>
+      <w:r>
+        <w:t xml:space="preserve">for the cumulative confirmed </w:t>
       </w:r>
       <w:proofErr w:type="spellStart"/>
       <w:r>
-        <w:t>lmfit</w:t>
+        <w:t xml:space="preserve">cases </w:t>
       </w:r>
       <w:proofErr w:type="spellEnd"/>
       <w:r>
-        <w:t xml:space="preserve"> package or the modelling package </w:t>
-      </w:r>
-      <w:proofErr w:type="spellStart"/>
-      <w:r>
-        <w:t>GomPy</w:t>
-      </w:r>
-      <w:proofErr w:type="spellEnd"/>
-      <w:r>
-        <w:t xml:space="preserve"> with its interface to the SciPy minimize fitting procedure via least squares. The results of our modelling are shown, firstly for representative variation of the caution parameters in Fig. </w:t>
-      </w:r>
-      <w:r>
-        <w:t>3</w:t>
-      </w:r>
-      <w:r>
-        <w:t xml:space="preserve">, showing the range of response forms that the model can account for and then fitted to the country response data shown in Fig. </w:t>
-      </w:r>
-      <w:r>
-        <w:t>4</w:t>
+        <w:t>are surveyed in data taken from Johns Hopkins University database, using a rolling average over 7 days to remove prominent weekly variations in reporting and some fluctuations, in Fig 1</w:t>
+      </w:r>
+      <w:r>
+        <w:t>A</w:t>
+      </w:r>
+      <w:r>
+        <w:t xml:space="preserve"> for 7 major European countries (Italy, Spain, Germany, France, UK, and for comparison Sweden and Turkey) as well as for the 7 countries (US, Brazil, India, Russia, South Africa, Mexico, Peru) with the most cases (on Aug 1 2020)</w:t>
+      </w:r>
+      <w:r>
+        <w:t xml:space="preserve"> in Fig 1B</w:t>
       </w:r>
       <w:r>
         <w:t>.</w:t>
+      </w:r>
+      <w:r>
+        <w:t xml:space="preserve"> Despite the differences in detail, all the comparatively mature responses in Europe demonstrate an extended linear phase of growth</w:t>
+      </w:r>
+      <w:r>
+        <w:t>, which is markedly different from the herd immunity saturation common to the S(E)IR family of models.</w:t>
+      </w:r>
+      <w:r>
+        <w:t xml:space="preserve"> </w:t>
+      </w:r>
+      <w:r>
+        <w:t xml:space="preserve">The saturation also takes place well before the percentage of infectives can cause any effective herd immunity. </w:t>
+      </w:r>
+      <w:r>
+        <w:t xml:space="preserve">Although still in the pre-saturation phase for </w:t>
+      </w:r>
+      <w:r>
+        <w:t>some</w:t>
+      </w:r>
+      <w:r>
+        <w:t xml:space="preserve"> </w:t>
+      </w:r>
+      <w:r>
+        <w:t xml:space="preserve">(notably </w:t>
+      </w:r>
+      <w:r>
+        <w:t>India</w:t>
+      </w:r>
+      <w:r>
+        <w:t xml:space="preserve"> and south Africa)</w:t>
+      </w:r>
+      <w:r>
+        <w:t xml:space="preserve">, the </w:t>
+      </w:r>
+      <w:r>
+        <w:t>other</w:t>
+      </w:r>
+      <w:r>
+        <w:t xml:space="preserve"> </w:t>
+      </w:r>
+      <w:r>
+        <w:t>largest Covid-19 epidemic</w:t>
+      </w:r>
+      <w:r>
+        <w:t xml:space="preserve"> countries </w:t>
+      </w:r>
+      <w:r>
+        <w:t xml:space="preserve">in Fig. 1B </w:t>
+      </w:r>
+      <w:r>
+        <w:t xml:space="preserve">also demonstrate </w:t>
+      </w:r>
+      <w:r>
+        <w:lastRenderedPageBreak/>
+        <w:t>an extended linear saturation response (two such phases with differing degrees of caution regulation are visible in the US data).</w:t>
+      </w:r>
+      <w:r>
+        <w:t xml:space="preserve"> </w:t>
       </w:r>
     </w:p>
     <w:p>
@@ -2574,218 +2642,142 @@
         <w:jc w:val="both"/>
       </w:pPr>
       <w:r>
-        <w:t xml:space="preserve">This phenomenom is not restricted to US or Russian responses. </w:t>
-      </w:r>
-      <w:r>
-        <w:t xml:space="preserve">Whereas some countries, </w:t>
-      </w:r>
-      <w:r>
-        <w:t xml:space="preserve">with geographic advantages in isolation, by </w:t>
-      </w:r>
-      <w:r>
-        <w:t xml:space="preserve">executing </w:t>
-      </w:r>
-      <w:r>
-        <w:t xml:space="preserve">radical </w:t>
-      </w:r>
-      <w:r>
-        <w:t>containment policies</w:t>
-      </w:r>
-      <w:r>
-        <w:t xml:space="preserve">, have managed to </w:t>
-      </w:r>
-      <w:r>
-        <w:t>reduce</w:t>
-      </w:r>
-      <w:r>
-        <w:t xml:space="preserve"> the </w:t>
-      </w:r>
-      <w:r>
-        <w:t xml:space="preserve">daily new infection rate of the </w:t>
-      </w:r>
-      <w:r>
-        <w:t>Covid-19 virus</w:t>
-      </w:r>
-      <w:r>
-        <w:t xml:space="preserve"> to a </w:t>
-      </w:r>
-      <w:r>
-        <w:t xml:space="preserve">rather constant </w:t>
-      </w:r>
-      <w:r>
-        <w:t>low level</w:t>
-      </w:r>
-      <w:r>
-        <w:t>, the far more generic growth response is a transition from an exponential (or possibly power law</w:t>
-      </w:r>
+        <w:t xml:space="preserve">We </w:t>
+      </w:r>
+      <w:r>
+        <w:t>solved the ordinary differential equations of each model</w:t>
+      </w:r>
+      <w:r>
+        <w:t>,</w:t>
+      </w:r>
+      <w:r>
+        <w:t xml:space="preserve"> using the </w:t>
+      </w:r>
+      <w:r>
+        <w:t xml:space="preserve">python </w:t>
+      </w:r>
+      <w:r>
+        <w:t xml:space="preserve">modelling package </w:t>
+      </w:r>
+      <w:proofErr w:type="spellStart"/>
+      <w:r>
+        <w:t>GomPy</w:t>
+      </w:r>
+      <w:proofErr w:type="spellEnd"/>
       <w:r>
         <w:t xml:space="preserve"> </w:t>
       </w:r>
       <w:r>
-        <w:fldChar w:fldCharType="begin"/>
-      </w:r>
-      <w:r>
-        <w:instrText xml:space="preserve"> ADDIN EN.CITE &lt;EndNote&gt;&lt;Cite&gt;&lt;Author&gt;Ziff&lt;/Author&gt;&lt;Year&gt;2020&lt;/Year&gt;&lt;RecNum&gt;13&lt;/RecNum&gt;&lt;DisplayText&gt;[16]&lt;/DisplayText&gt;&lt;record&gt;&lt;rec-number&gt;13&lt;/rec-number&gt;&lt;foreign-keys&gt;&lt;key app="EN" db-id="pdvdwdpxbt9rxiedr06pz929t2ed5fatxsar" timestamp="1589896531"&gt;13&lt;/key&gt;&lt;/foreign-keys&gt;&lt;ref-type name="Journal Article"&gt;17&lt;/ref-type&gt;&lt;contributors&gt;&lt;authors&gt;&lt;author&gt;Ziff, Anna L.&lt;/author&gt;&lt;author&gt;Ziff, Robert M.&lt;/author&gt;&lt;/authors&gt;&lt;/contributors&gt;&lt;titles&gt;&lt;title&gt;Fractal kinetics of COVID-19 pandemic&lt;/title&gt;&lt;secondary-title&gt;medRxiv&lt;/secondary-title&gt;&lt;/titles&gt;&lt;periodical&gt;&lt;full-title&gt;medRxiv&lt;/full-title&gt;&lt;/periodical&gt;&lt;dates&gt;&lt;year&gt;2020&lt;/year&gt;&lt;pub-dates&gt;&lt;date&gt;2020-01-01 00:00:00&lt;/date&gt;&lt;/pub-dates&gt;&lt;/dates&gt;&lt;urls&gt;&lt;/urls&gt;&lt;/record&gt;&lt;/Cite&gt;&lt;/EndNote&gt;</w:instrText>
-      </w:r>
-      <w:r>
-        <w:fldChar w:fldCharType="separate"/>
-      </w:r>
-      <w:r>
-        <w:rPr>
-          <w:noProof/>
-        </w:rPr>
-        <w:t>[16]</w:t>
-      </w:r>
-      <w:r>
-        <w:fldChar w:fldCharType="end"/>
-      </w:r>
-      <w:r>
-        <w:t xml:space="preserve">) phase to </w:t>
-      </w:r>
-      <w:r>
-        <w:t xml:space="preserve">a relatively constant </w:t>
-      </w:r>
-      <w:r>
-        <w:t xml:space="preserve">rate of growth, </w:t>
-      </w:r>
-      <w:r>
-        <w:t xml:space="preserve">often with 100s or 1000s of cases per day, </w:t>
-      </w:r>
-      <w:r>
-        <w:t>in some cases after an initial overshoot.</w:t>
-      </w:r>
-      <w:r>
-        <w:t xml:space="preserve"> The generic linear phases of growth are surveyed in </w:t>
-      </w:r>
-      <w:r>
-        <w:lastRenderedPageBreak/>
-        <w:t>data taken from Johns Hopkins University database, using a rolling average over 7 days to remove prominent weekly variations in reporting and some fluctuations, in Fig 2 for the 10 most affected countries (US, Brazil,</w:t>
+        <w:t>(</w:t>
+      </w:r>
+      <w:r>
+        <w:t>with its interface to SciPy</w:t>
+      </w:r>
+      <w:r>
+        <w:t>)</w:t>
+      </w:r>
+      <w:r>
+        <w:t xml:space="preserve"> for convenience</w:t>
+      </w:r>
+      <w:r>
+        <w:t xml:space="preserve">. </w:t>
+      </w:r>
+      <w:r>
+        <w:t>Fig. 3 show</w:t>
+      </w:r>
+      <w:r>
+        <w:t>s</w:t>
+      </w:r>
+      <w:r>
+        <w:t xml:space="preserve"> the range of epidemic responses in the number of daily cases for the caution extensions to the simple </w:t>
+      </w:r>
+      <w:r>
+        <w:t xml:space="preserve">(SEIR) </w:t>
+      </w:r>
+      <w:r>
+        <w:t xml:space="preserve">and hospital differentiated </w:t>
+      </w:r>
+      <w:r>
+        <w:t>(</w:t>
+      </w:r>
+      <w:r>
+        <w:t>SEI</w:t>
+      </w:r>
+      <w:r>
+        <w:t>3</w:t>
+      </w:r>
+      <w:r>
+        <w:t>R</w:t>
+      </w:r>
+      <w:r>
+        <w:t>)</w:t>
+      </w:r>
+      <w:r>
+        <w:t xml:space="preserve"> models</w:t>
       </w:r>
       <w:r>
         <w:t xml:space="preserve"> </w:t>
       </w:r>
       <w:r>
-        <w:t>Russia,</w:t>
-      </w:r>
-      <w:r>
-        <w:t xml:space="preserve"> </w:t>
-      </w:r>
-      <w:r>
-        <w:t>India,</w:t>
-      </w:r>
-      <w:r>
-        <w:t xml:space="preserve"> </w:t>
-      </w:r>
-      <w:r>
-        <w:t>UK,</w:t>
-      </w:r>
-      <w:r>
-        <w:t xml:space="preserve"> </w:t>
-      </w:r>
-      <w:r>
-        <w:t>Spain,</w:t>
-      </w:r>
-      <w:r>
-        <w:t xml:space="preserve"> </w:t>
-      </w:r>
-      <w:r>
-        <w:t>Italy,</w:t>
-      </w:r>
-      <w:r>
-        <w:t xml:space="preserve"> </w:t>
-      </w:r>
-      <w:r>
-        <w:t>Peru,</w:t>
-      </w:r>
-      <w:r>
-        <w:t xml:space="preserve"> </w:t>
-      </w:r>
-      <w:r>
-        <w:t>France,</w:t>
-      </w:r>
-      <w:r>
-        <w:t xml:space="preserve"> and </w:t>
-      </w:r>
-      <w:r>
-        <w:t>Iran) and six others selected because they represent a strong variety of government responses to the pandemic (</w:t>
-      </w:r>
-      <w:r>
-        <w:t xml:space="preserve">Sweden, </w:t>
-      </w:r>
-      <w:r>
-        <w:t xml:space="preserve">Germany, </w:t>
-      </w:r>
-      <w:r>
-        <w:t>Netherlands</w:t>
-      </w:r>
-      <w:r>
-        <w:t xml:space="preserve">, </w:t>
-      </w:r>
-      <w:r>
-        <w:t xml:space="preserve">Poland </w:t>
-      </w:r>
-      <w:r>
-        <w:t>South Korea, Australia</w:t>
-      </w:r>
-      <w:r>
-        <w:t>)</w:t>
-      </w:r>
-      <w:r>
-        <w:t xml:space="preserve">. </w:t>
-      </w:r>
-    </w:p>
-    <w:p/>
-    <w:p>
-      <w:pPr>
-        <w:jc w:val="both"/>
-      </w:pPr>
-      <w:r>
-        <w:t>The simplest generic structure of epidemics, captured also by the SIR model</w:t>
-      </w:r>
-      <w:r>
-        <w:t xml:space="preserve">, is initial exponential growth tempered by the rise of so-called herd-immunity in the population. </w:t>
-      </w:r>
-    </w:p>
-    <w:p/>
-    <w:p>
-      <w:pPr>
-        <w:jc w:val="both"/>
-      </w:pPr>
-      <w:r>
-        <w:t xml:space="preserve">We briefly address a potential critique of our result arising from limitations in the testing procedure. </w:t>
-      </w:r>
-      <w:r>
-        <w:t>I</w:t>
-      </w:r>
-      <w:r>
-        <w:t xml:space="preserve">f the number of available tests </w:t>
-      </w:r>
-      <w:r>
-        <w:t>is</w:t>
-      </w:r>
-      <w:r>
-        <w:t xml:space="preserve"> limited in a country, then this could result in a saturation in the number of confirmed cases</w:t>
-      </w:r>
-      <w:r>
-        <w:t xml:space="preserve"> per day</w:t>
-      </w:r>
-      <w:r>
-        <w:t>, resulting in an apparent linear growth</w:t>
-      </w:r>
-      <w:r>
-        <w:t>. Although such limitations have occurred and are visible for example in the data from …, we argue that our overall conclusions are independent of this effect. Firstly, overall testing levels in a significant number of countries have exceeded by a large factor the number of positive cases. Secondly, the linear trend also occurs in the number of deaths. Thirdly, the number</w:t>
-      </w:r>
-      <w:r>
-        <w:t>s</w:t>
-      </w:r>
-      <w:r>
-        <w:t xml:space="preserve"> of tests ha</w:t>
-      </w:r>
-      <w:r>
-        <w:t xml:space="preserve">ve </w:t>
-      </w:r>
-      <w:r>
-        <w:t xml:space="preserve">been increasing in most countries and the linear trend persists. </w:t>
+        <w:t xml:space="preserve">for representative variation of the </w:t>
+      </w:r>
+      <w:r>
+        <w:t xml:space="preserve">three </w:t>
+      </w:r>
+      <w:r>
+        <w:t xml:space="preserve">caution parameters </w:t>
+      </w:r>
+      <w:r>
+        <w:t xml:space="preserve">about typical values. </w:t>
+      </w:r>
+      <w:r>
+        <w:t>Note that the second of the caution extensions (</w:t>
+      </w:r>
+      <w:r>
+        <w:t>S3EIR</w:t>
+      </w:r>
+      <w:r>
+        <w:t xml:space="preserve">columns 2 and 4), which includes caution for exposed and infected individuals, strengthens the caution response </w:t>
+      </w:r>
+      <w:proofErr w:type="gramStart"/>
+      <w:r>
+        <w:t>and also</w:t>
+      </w:r>
+      <w:proofErr w:type="gramEnd"/>
+      <w:r>
+        <w:t xml:space="preserve"> predicts strong second wave phenomena for some parameter values.</w:t>
+      </w:r>
+      <w:r>
+        <w:t xml:space="preserve"> T</w:t>
+      </w:r>
+      <w:r>
+        <w:t xml:space="preserve">he </w:t>
+      </w:r>
+      <w:r>
+        <w:t>range of response forms</w:t>
+      </w:r>
+      <w:r>
+        <w:t xml:space="preserve"> appears to co</w:t>
+      </w:r>
+      <w:r>
+        <w:t xml:space="preserve">ver </w:t>
+      </w:r>
+      <w:proofErr w:type="gramStart"/>
+      <w:r>
+        <w:t xml:space="preserve">the </w:t>
+      </w:r>
+      <w:r>
+        <w:t xml:space="preserve">majority </w:t>
+      </w:r>
+      <w:r>
+        <w:t>of</w:t>
+      </w:r>
+      <w:proofErr w:type="gramEnd"/>
+      <w:r>
+        <w:t xml:space="preserve"> forms </w:t>
+      </w:r>
+      <w:r>
+        <w:t>seen for 194 countries in the JHU data. Note that in Fig. 3, showing daily not cumulative cases as in Fig. 1, the linear phase of growth corresponds to constant daily cases.</w:t>
       </w:r>
     </w:p>
     <w:p>
@@ -2798,6 +2790,274 @@
         <w:jc w:val="both"/>
       </w:pPr>
       <w:r>
+        <w:t xml:space="preserve">An example of fitting the caution model to the data for Germany (confirmed, recovered and deaths) by varying the three parameters affecting the cautionary response (as well as the </w:t>
+      </w:r>
+      <w:r>
+        <w:t>starting point of the infection</w:t>
+      </w:r>
+      <w:r>
+        <w:t>)</w:t>
+      </w:r>
+      <w:r>
+        <w:t xml:space="preserve"> is shown in Fig. 4. [We plan to extend this figure to include three other countries with different shaped responses.] Note that this fit was achieved with simple manual adjustment</w:t>
+      </w:r>
+      <w:r>
+        <w:t>,</w:t>
+      </w:r>
+      <w:r>
+        <w:t xml:space="preserve"> without </w:t>
+      </w:r>
+      <w:proofErr w:type="gramStart"/>
+      <w:r>
+        <w:t>taking into account</w:t>
+      </w:r>
+      <w:proofErr w:type="gramEnd"/>
+      <w:r>
+        <w:t xml:space="preserve"> various complications in the data: the increase in testing which leads to an increasing percentage of cases being confirmed, delays in registration of statistics, geographic and age structuring of infection etc. It is not the purpose of this paper to generate more accurate fitted models taking </w:t>
+      </w:r>
+      <w:proofErr w:type="gramStart"/>
+      <w:r>
+        <w:t>all of</w:t>
+      </w:r>
+      <w:proofErr w:type="gramEnd"/>
+      <w:r>
+        <w:t xml:space="preserve"> these complications into account. Rather, we wish the reader to share the insight that the seeming complexity of the societal response to the Covid-19 pandemic can actually be better understood as belonging to a single simple phenomenon that distinguishes the Covid-19 pandemic from earlier </w:t>
+      </w:r>
+      <w:r>
+        <w:t>epidemics : the ubiquitous internet mediated feedback of daily data collection inspiring a social distancing cautionary response in the population. A preliminary scan of the cumulative deaths in all monitored countries (JHU data) is shown in the supplementary material (together with simple fits from the cautionary model). Note that while the deaths data is deemed more reliable, since it is less dependent on incomplete Covid-19 testing, fitting just one quantity is less stringent than the example shown in Fig. 4, involving all three c</w:t>
+      </w:r>
+      <w:r>
+        <w:t>ur</w:t>
+      </w:r>
+      <w:r>
+        <w:t>ves (confirmed, recovered and deaths).</w:t>
+      </w:r>
+    </w:p>
+    <w:p>
+      <w:pPr>
+        <w:jc w:val="both"/>
+      </w:pPr>
+      <w:r>
+        <w:t xml:space="preserve"> </w:t>
+      </w:r>
+    </w:p>
+    <w:p>
+      <w:pPr>
+        <w:jc w:val="both"/>
+      </w:pPr>
+      <w:r>
+        <w:t xml:space="preserve">This phenomenom is not restricted to </w:t>
+      </w:r>
+      <w:r>
+        <w:t xml:space="preserve">European, </w:t>
+      </w:r>
+      <w:r>
+        <w:t xml:space="preserve">US </w:t>
+      </w:r>
+      <w:r>
+        <w:t>and</w:t>
+      </w:r>
+      <w:r>
+        <w:t xml:space="preserve"> Russian responses. </w:t>
+      </w:r>
+      <w:r>
+        <w:t xml:space="preserve">Whereas some countries, </w:t>
+      </w:r>
+      <w:r>
+        <w:t xml:space="preserve">with geographic advantages in isolation, by </w:t>
+      </w:r>
+      <w:r>
+        <w:t xml:space="preserve">executing </w:t>
+      </w:r>
+      <w:r>
+        <w:t xml:space="preserve">radical </w:t>
+      </w:r>
+      <w:r>
+        <w:t>containment policies</w:t>
+      </w:r>
+      <w:r>
+        <w:t xml:space="preserve">, have managed to </w:t>
+      </w:r>
+      <w:r>
+        <w:t>reduce</w:t>
+      </w:r>
+      <w:r>
+        <w:t xml:space="preserve"> the </w:t>
+      </w:r>
+      <w:r>
+        <w:t xml:space="preserve">daily new infection rate of the </w:t>
+      </w:r>
+      <w:r>
+        <w:t>Covid-19 virus</w:t>
+      </w:r>
+      <w:r>
+        <w:t xml:space="preserve"> to a </w:t>
+      </w:r>
+      <w:r>
+        <w:t xml:space="preserve">rather constant </w:t>
+      </w:r>
+      <w:r>
+        <w:t>low level</w:t>
+      </w:r>
+      <w:r>
+        <w:t xml:space="preserve">, </w:t>
+      </w:r>
+      <w:r>
+        <w:t xml:space="preserve">which as predicted by our model is non-zero, </w:t>
+      </w:r>
+      <w:r>
+        <w:t>the more generic growth response is a transition from an exponential (or possibly power law</w:t>
+      </w:r>
+      <w:r>
+        <w:t xml:space="preserve"> </w:t>
+      </w:r>
+      <w:r>
+        <w:fldChar w:fldCharType="begin"/>
+      </w:r>
+      <w:r>
+        <w:instrText xml:space="preserve"> ADDIN EN.CITE &lt;EndNote&gt;&lt;Cite&gt;&lt;Author&gt;Ziff&lt;/Author&gt;&lt;Year&gt;2020&lt;/Year&gt;&lt;RecNum&gt;13&lt;/RecNum&gt;&lt;DisplayText&gt;[16]&lt;/DisplayText&gt;&lt;record&gt;&lt;rec-number&gt;13&lt;/rec-number&gt;&lt;foreign-keys&gt;&lt;key app="EN" db-id="pdvdwdpxbt9rxiedr06pz929t2ed5fatxsar" timestamp="1589896531"&gt;13&lt;/key&gt;&lt;/foreign-keys&gt;&lt;ref-type name="Journal Article"&gt;17&lt;/ref-type&gt;&lt;contributors&gt;&lt;authors&gt;&lt;author&gt;Ziff, Anna L.&lt;/author&gt;&lt;author&gt;Ziff, Robert M.&lt;/author&gt;&lt;/authors&gt;&lt;/contributors&gt;&lt;titles&gt;&lt;title&gt;Fractal kinetics of COVID-19 pandemic&lt;/title&gt;&lt;secondary-title&gt;medRxiv&lt;/secondary-title&gt;&lt;/titles&gt;&lt;periodical&gt;&lt;full-title&gt;medRxiv&lt;/full-title&gt;&lt;/periodical&gt;&lt;dates&gt;&lt;year&gt;2020&lt;/year&gt;&lt;pub-dates&gt;&lt;date&gt;2020-01-01 00:00:00&lt;/date&gt;&lt;/pub-dates&gt;&lt;/dates&gt;&lt;urls&gt;&lt;/urls&gt;&lt;/record&gt;&lt;/Cite&gt;&lt;/EndNote&gt;</w:instrText>
+      </w:r>
+      <w:r>
+        <w:fldChar w:fldCharType="separate"/>
+      </w:r>
+      <w:r>
+        <w:rPr>
+          <w:noProof/>
+        </w:rPr>
+        <w:t>[16]</w:t>
+      </w:r>
+      <w:r>
+        <w:fldChar w:fldCharType="end"/>
+      </w:r>
+      <w:r>
+        <w:t xml:space="preserve">) phase to </w:t>
+      </w:r>
+      <w:r>
+        <w:t xml:space="preserve">a </w:t>
+      </w:r>
+      <w:r>
+        <w:t xml:space="preserve">higher but also </w:t>
+      </w:r>
+      <w:r>
+        <w:t xml:space="preserve">relatively constant </w:t>
+      </w:r>
+      <w:r>
+        <w:t xml:space="preserve">rate of growth, </w:t>
+      </w:r>
+      <w:r>
+        <w:t xml:space="preserve">often with 100s or 1000s of cases per day, </w:t>
+      </w:r>
+      <w:r>
+        <w:t>in some cases after an initial overshoot.</w:t>
+      </w:r>
+      <w:r>
+        <w:t xml:space="preserve"> </w:t>
+      </w:r>
+      <w:r>
+        <w:t xml:space="preserve"> Th</w:t>
+      </w:r>
+      <w:r>
+        <w:t>e explanatory power of our models is apparent in routinely replacing the generic feature of the SIR family of models – a</w:t>
+      </w:r>
+      <w:r>
+        <w:t xml:space="preserve"> daily</w:t>
+      </w:r>
+      <w:r>
+        <w:t xml:space="preserve"> infection peak following an exponential growth phase as limited by herd immunity – by a</w:t>
+      </w:r>
+      <w:r>
+        <w:t xml:space="preserve"> daily</w:t>
+      </w:r>
+      <w:r>
+        <w:t xml:space="preserve"> infection peak at orders of magnitude lower infection numbers, not related to herd immunity, and </w:t>
+      </w:r>
+      <w:r>
+        <w:t xml:space="preserve">one </w:t>
+      </w:r>
+      <w:r>
+        <w:t>having a long often flat tail which does not involve exponential decay of the number of infections</w:t>
+      </w:r>
+      <w:r>
+        <w:t>, matching the typical responses observed for Covid-19.</w:t>
+      </w:r>
+      <w:r>
+        <w:t xml:space="preserve"> </w:t>
+      </w:r>
+      <w:r>
+        <w:t xml:space="preserve">It is important to stress that while the cautionary response can predict an extended linear growth phase in the cumulative response (constant in the daily response), </w:t>
+      </w:r>
+      <w:r>
+        <w:t xml:space="preserve">which was observed accurately over two months for example in the </w:t>
+      </w:r>
+      <w:r>
+        <w:lastRenderedPageBreak/>
+        <w:t xml:space="preserve">USA response, and longer in the Russian response, it </w:t>
+      </w:r>
+      <w:r>
+        <w:t>does not do so for all parameters</w:t>
+      </w:r>
+      <w:r>
+        <w:t xml:space="preserve"> as seen clearly in Fig. 3. The shape of departures from constant daily responses seem also to correspond to those of real data. Further work is required to tease out these relations, exploiting the arsenal of world modelling techniques and data corrections required to deal with all the special cases of geographic, political and social circumstance.</w:t>
+      </w:r>
+    </w:p>
+    <w:p/>
+    <w:p>
+      <w:pPr>
+        <w:jc w:val="both"/>
+      </w:pPr>
+      <w:r>
+        <w:t xml:space="preserve">We briefly address a potential critique of our result arising from limitations in the testing procedure. </w:t>
+      </w:r>
+      <w:r>
+        <w:t>I</w:t>
+      </w:r>
+      <w:r>
+        <w:t xml:space="preserve">f the number of available tests </w:t>
+      </w:r>
+      <w:r>
+        <w:t>is</w:t>
+      </w:r>
+      <w:r>
+        <w:t xml:space="preserve"> limited in a country, then this could result in a saturation in the number of confirmed cases</w:t>
+      </w:r>
+      <w:r>
+        <w:t xml:space="preserve"> per day</w:t>
+      </w:r>
+      <w:r>
+        <w:t>, resulting in an apparent linear growth</w:t>
+      </w:r>
+      <w:r>
+        <w:t>. Although such limitations have occurred and are visible for example in the data from</w:t>
+      </w:r>
+      <w:r>
+        <w:t xml:space="preserve"> Italy</w:t>
+      </w:r>
+      <w:r>
+        <w:t>, we argue that our overall conclusions are independent of this effect. Firstly, overall testing levels in a significant number of countries have exceeded by a large factor the number of positive cases. Secondly, the linear trend also occurs in the number of deaths. Thirdly, the number</w:t>
+      </w:r>
+      <w:r>
+        <w:t>s</w:t>
+      </w:r>
+      <w:r>
+        <w:t xml:space="preserve"> of tests ha</w:t>
+      </w:r>
+      <w:r>
+        <w:t xml:space="preserve">ve </w:t>
+      </w:r>
+      <w:r>
+        <w:t xml:space="preserve">been increasing in most countries and the linear trend persists. </w:t>
+      </w:r>
+    </w:p>
+    <w:p>
+      <w:pPr>
+        <w:jc w:val="both"/>
+      </w:pPr>
+    </w:p>
+    <w:p>
+      <w:pPr>
+        <w:jc w:val="both"/>
+      </w:pPr>
+      <w:r>
         <w:t>The implications of these results are in</w:t>
       </w:r>
       <w:r>
@@ -2817,6 +3077,81 @@
       </w:r>
       <w:r>
         <w:t xml:space="preserve"> in very long periods of nearly constant case frequencies, consistent with the cautionary regulation process that we describe in this paper. Examples of this include Germany, Australia, South Korea, Switzerland and many other states.</w:t>
+      </w:r>
+      <w:r>
+        <w:t xml:space="preserve"> This response is no guarantee for containment with both model and recent data showing second waves of infection.</w:t>
+      </w:r>
+    </w:p>
+    <w:p>
+      <w:pPr>
+        <w:jc w:val="both"/>
+      </w:pPr>
+    </w:p>
+    <w:p>
+      <w:pPr>
+        <w:jc w:val="both"/>
+      </w:pPr>
+      <w:r>
+        <w:t>Perhaps it will be possible for the human population to modulate its cautionary response using widespread information about the negative repercussions of the relaxation of caution. It is the authors view however that until a viable vaccine is found, additional work needs to be undertaken to enable the population to maintain the same benefits of high levels of caution but transferred to socially acceptable habits and routines that can have a longer lifetime than permitted by the media-supported awareness and focus generated by calamitous deaths in the population.</w:t>
+      </w:r>
+    </w:p>
+    <w:p>
+      <w:pPr>
+        <w:jc w:val="both"/>
+      </w:pPr>
+    </w:p>
+    <w:p>
+      <w:pPr>
+        <w:jc w:val="both"/>
+        <w:rPr>
+          <w:i/>
+          <w:iCs/>
+        </w:rPr>
+      </w:pPr>
+      <w:r>
+        <w:rPr>
+          <w:i/>
+          <w:iCs/>
+        </w:rPr>
+        <w:t>Acknowledgements:</w:t>
+      </w:r>
+    </w:p>
+    <w:p>
+      <w:pPr>
+        <w:jc w:val="both"/>
+      </w:pPr>
+    </w:p>
+    <w:p>
+      <w:pPr>
+        <w:jc w:val="both"/>
+      </w:pPr>
+      <w:r>
+        <w:t xml:space="preserve">The authors wish to acknowledge the support </w:t>
+      </w:r>
+      <w:r>
+        <w:t xml:space="preserve">of the European Centre for Living Technology, and the access to Covid-19 data compiled by Johns Hopkins University and …. The authors wish to thank those authors who made their modelling software examples available on </w:t>
+      </w:r>
+      <w:proofErr w:type="spellStart"/>
+      <w:r>
+        <w:lastRenderedPageBreak/>
+        <w:t>github</w:t>
+      </w:r>
+      <w:proofErr w:type="spellEnd"/>
+      <w:proofErr w:type="gramStart"/>
+      <w:r>
+        <w:t>, in particular, Dr. Alison</w:t>
+      </w:r>
+      <w:proofErr w:type="gramEnd"/>
+      <w:r>
+        <w:t xml:space="preserve"> and the authors of the </w:t>
+      </w:r>
+      <w:proofErr w:type="spellStart"/>
+      <w:r>
+        <w:t>GomPy</w:t>
+      </w:r>
+      <w:proofErr w:type="spellEnd"/>
+      <w:r>
+        <w:t xml:space="preserve"> package for conveniently assembling a modelling framework that allows also a ready extension to stochastic modelling (not employed in this paper). </w:t>
       </w:r>
     </w:p>
     <w:p/>
@@ -3186,7 +3521,7 @@
                     <pic:cNvPicPr/>
                   </pic:nvPicPr>
                   <pic:blipFill>
-                    <a:blip r:embed="rId5" cstate="print">
+                    <a:blip r:embed="rId7" cstate="print">
                       <a:extLst>
                         <a:ext uri="{28A0092B-C50C-407E-A947-70E740481C1C}">
                           <a14:useLocalDpi xmlns:a14="http://schemas.microsoft.com/office/drawing/2010/main" val="0"/>
@@ -3238,7 +3573,7 @@
                     <pic:cNvPicPr/>
                   </pic:nvPicPr>
                   <pic:blipFill>
-                    <a:blip r:embed="rId6" cstate="print">
+                    <a:blip r:embed="rId8" cstate="print">
                       <a:extLst>
                         <a:ext uri="{28A0092B-C50C-407E-A947-70E740481C1C}">
                           <a14:useLocalDpi xmlns:a14="http://schemas.microsoft.com/office/drawing/2010/main" val="0"/>
@@ -3411,7 +3746,21 @@
           <w:sz w:val="22"/>
           <w:szCs w:val="22"/>
         </w:rPr>
-        <w:t xml:space="preserve"> Same for countries with largest population epidemics in the world for Covid-19 as of Aug </w:t>
+        <w:t xml:space="preserve"> Same for </w:t>
+      </w:r>
+      <w:r>
+        <w:rPr>
+          <w:sz w:val="22"/>
+          <w:szCs w:val="22"/>
+        </w:rPr>
+        <w:t xml:space="preserve">seven </w:t>
+      </w:r>
+      <w:r>
+        <w:rPr>
+          <w:sz w:val="22"/>
+          <w:szCs w:val="22"/>
+        </w:rPr>
+        <w:t xml:space="preserve">countries with largest population epidemics in the world for Covid-19 as of Aug </w:t>
       </w:r>
       <w:proofErr w:type="gramStart"/>
       <w:r>
@@ -3427,7 +3776,49 @@
           <w:sz w:val="22"/>
           <w:szCs w:val="22"/>
         </w:rPr>
-        <w:t xml:space="preserve"> 2020. Large countries like the US and Brazil have not had a consistent or effective communication of information about the disease, but the response is still effectively piecewise linear as expected from the cautionary model, like the more consistent Russian response.</w:t>
+        <w:t xml:space="preserve"> 2020. </w:t>
+      </w:r>
+      <w:r>
+        <w:rPr>
+          <w:sz w:val="22"/>
+          <w:szCs w:val="22"/>
+        </w:rPr>
+        <w:t>The</w:t>
+      </w:r>
+      <w:r>
+        <w:rPr>
+          <w:sz w:val="22"/>
+          <w:szCs w:val="22"/>
+        </w:rPr>
+        <w:t xml:space="preserve"> US</w:t>
+      </w:r>
+      <w:r>
+        <w:rPr>
+          <w:sz w:val="22"/>
+          <w:szCs w:val="22"/>
+        </w:rPr>
+        <w:t>A</w:t>
+      </w:r>
+      <w:r>
+        <w:rPr>
+          <w:sz w:val="22"/>
+          <w:szCs w:val="22"/>
+        </w:rPr>
+        <w:t xml:space="preserve"> and Brazil have not had a consistent or effective communication of information about the disease, but the response is still effectively piecewise linear as expected from the cautionary model, like the </w:t>
+      </w:r>
+      <w:r>
+        <w:rPr>
+          <w:sz w:val="22"/>
+          <w:szCs w:val="22"/>
+        </w:rPr>
+        <w:t xml:space="preserve">more dampening </w:t>
+      </w:r>
+      <w:r>
+        <w:rPr>
+          <w:sz w:val="22"/>
+          <w:szCs w:val="22"/>
+        </w:rPr>
+        <w:t>Russian response.</w:t>
       </w:r>
       <w:r>
         <w:rPr>
@@ -3441,46 +3832,56 @@
           <w:sz w:val="22"/>
           <w:szCs w:val="22"/>
         </w:rPr>
-        <w:t xml:space="preserve">Data is taken from John Hopkins University compilation and averaged over last 7 days to remove weekly oscillations in reporting </w:t>
-      </w:r>
-      <w:proofErr w:type="gramStart"/>
-      <w:r>
-        <w:rPr>
-          <w:sz w:val="22"/>
-          <w:szCs w:val="22"/>
-        </w:rPr>
-        <w:t>The</w:t>
-      </w:r>
-      <w:proofErr w:type="gramEnd"/>
-      <w:r>
-        <w:rPr>
-          <w:sz w:val="22"/>
-          <w:szCs w:val="22"/>
-        </w:rPr>
-        <w:t xml:space="preserve"> data is fitted with a simple 3-segment piecewise linear fit.</w:t>
-      </w:r>
-      <w:r>
-        <w:rPr>
-          <w:sz w:val="22"/>
-          <w:szCs w:val="22"/>
-        </w:rPr>
-        <w:t xml:space="preserve"> Note that second waves of infection, affecting Spain </w:t>
-      </w:r>
-      <w:proofErr w:type="gramStart"/>
-      <w:r>
-        <w:rPr>
-          <w:sz w:val="22"/>
-          <w:szCs w:val="22"/>
-        </w:rPr>
-        <w:t>in particular in</w:t>
-      </w:r>
-      <w:proofErr w:type="gramEnd"/>
-      <w:r>
-        <w:rPr>
-          <w:sz w:val="22"/>
-          <w:szCs w:val="22"/>
-        </w:rPr>
-        <w:t xml:space="preserve"> this plot, and to a lesser extent France and Germany, which depart from linearity, are also predicted in the more differentiated SC3EI3R version of the cautionary model.</w:t>
+        <w:t>Data is taken from John Hopkins University compilation and averaged over last 7 days to remove weekly oscillations in reporting</w:t>
+      </w:r>
+      <w:r>
+        <w:rPr>
+          <w:sz w:val="22"/>
+          <w:szCs w:val="22"/>
+        </w:rPr>
+        <w:t xml:space="preserve">. </w:t>
+      </w:r>
+      <w:r>
+        <w:rPr>
+          <w:sz w:val="22"/>
+          <w:szCs w:val="22"/>
+        </w:rPr>
+        <w:t>The data is fitted with a simple 3-segment piecewise linear fit.</w:t>
+      </w:r>
+      <w:r>
+        <w:rPr>
+          <w:sz w:val="22"/>
+          <w:szCs w:val="22"/>
+        </w:rPr>
+        <w:t xml:space="preserve"> Note that second waves of infection, affecting Spain</w:t>
+      </w:r>
+      <w:r>
+        <w:rPr>
+          <w:sz w:val="22"/>
+          <w:szCs w:val="22"/>
+        </w:rPr>
+        <w:t xml:space="preserve"> </w:t>
+      </w:r>
+      <w:r>
+        <w:rPr>
+          <w:sz w:val="22"/>
+          <w:szCs w:val="22"/>
+        </w:rPr>
+        <w:t xml:space="preserve">in </w:t>
+      </w:r>
+      <w:r>
+        <w:rPr>
+          <w:sz w:val="22"/>
+          <w:szCs w:val="22"/>
+        </w:rPr>
+        <w:t>A</w:t>
+      </w:r>
+      <w:r>
+        <w:rPr>
+          <w:sz w:val="22"/>
+          <w:szCs w:val="22"/>
+        </w:rPr>
+        <w:t>, and to a lesser extent France and Germany, which depart from linearity, are also predicted in the more differentiated SC3EI3R version of the cautionary model.</w:t>
       </w:r>
     </w:p>
     <w:p>
@@ -3563,7 +3964,7 @@
                           <pic:cNvPicPr/>
                         </pic:nvPicPr>
                         <pic:blipFill>
-                          <a:blip r:embed="rId7"/>
+                          <a:blip r:embed="rId9"/>
                           <a:stretch>
                             <a:fillRect/>
                           </a:stretch>
@@ -3610,7 +4011,7 @@
                           <pic:cNvPicPr/>
                         </pic:nvPicPr>
                         <pic:blipFill>
-                          <a:blip r:embed="rId8"/>
+                          <a:blip r:embed="rId10"/>
                           <a:stretch>
                             <a:fillRect/>
                           </a:stretch>
@@ -3669,7 +4070,7 @@
                           <pic:cNvPicPr/>
                         </pic:nvPicPr>
                         <pic:blipFill>
-                          <a:blip r:embed="rId9"/>
+                          <a:blip r:embed="rId11"/>
                           <a:stretch>
                             <a:fillRect/>
                           </a:stretch>
@@ -3716,7 +4117,7 @@
                           <pic:cNvPicPr/>
                         </pic:nvPicPr>
                         <pic:blipFill>
-                          <a:blip r:embed="rId10"/>
+                          <a:blip r:embed="rId12"/>
                           <a:stretch>
                             <a:fillRect/>
                           </a:stretch>
@@ -3775,7 +4176,7 @@
                           <pic:cNvPicPr/>
                         </pic:nvPicPr>
                         <pic:blipFill>
-                          <a:blip r:embed="rId11"/>
+                          <a:blip r:embed="rId13"/>
                           <a:stretch>
                             <a:fillRect/>
                           </a:stretch>
@@ -3822,7 +4223,7 @@
                           <pic:cNvPicPr/>
                         </pic:nvPicPr>
                         <pic:blipFill>
-                          <a:blip r:embed="rId12"/>
+                          <a:blip r:embed="rId14"/>
                           <a:stretch>
                             <a:fillRect/>
                           </a:stretch>
@@ -3881,7 +4282,7 @@
                           <pic:cNvPicPr/>
                         </pic:nvPicPr>
                         <pic:blipFill>
-                          <a:blip r:embed="rId13"/>
+                          <a:blip r:embed="rId15"/>
                           <a:stretch>
                             <a:fillRect/>
                           </a:stretch>
@@ -3928,7 +4329,7 @@
                           <pic:cNvPicPr/>
                         </pic:nvPicPr>
                         <pic:blipFill>
-                          <a:blip r:embed="rId14"/>
+                          <a:blip r:embed="rId16"/>
                           <a:stretch>
                             <a:fillRect/>
                           </a:stretch>
@@ -4221,7 +4622,7 @@
                     <pic:cNvPicPr/>
                   </pic:nvPicPr>
                   <pic:blipFill>
-                    <a:blip r:embed="rId15" cstate="print">
+                    <a:blip r:embed="rId17" cstate="print">
                       <a:extLst>
                         <a:ext uri="{28A0092B-C50C-407E-A947-70E740481C1C}">
                           <a14:useLocalDpi xmlns:a14="http://schemas.microsoft.com/office/drawing/2010/main" val="0"/>
@@ -4652,7 +5053,7 @@
                     <pic:cNvPicPr/>
                   </pic:nvPicPr>
                   <pic:blipFill>
-                    <a:blip r:embed="rId16">
+                    <a:blip r:embed="rId18">
                       <a:extLst>
                         <a:ext uri="{28A0092B-C50C-407E-A947-70E740481C1C}">
                           <a14:useLocalDpi xmlns:a14="http://schemas.microsoft.com/office/drawing/2010/main" val="0"/>
@@ -4754,7 +5155,21 @@
           <w:sz w:val="22"/>
           <w:szCs w:val="22"/>
         </w:rPr>
-        <w:t xml:space="preserve">The data for the registered fraction of population with Covid-19 infection (green), recovered (blue) and deaths (red) is shown with points (daily JHU data) and curves from simulation of ODEs according to the model SC3EI3R (see Fig. S1 for mechanism and equations). The second wave in Germany is predicted correctly for a </w:t>
+        <w:t>The data for the registered fraction of population with Covid-19 infection (green), recovered (blue) and deaths</w:t>
+      </w:r>
+      <w:r>
+        <w:rPr>
+          <w:sz w:val="22"/>
+          <w:szCs w:val="22"/>
+        </w:rPr>
+        <w:t xml:space="preserve"> x10</w:t>
+      </w:r>
+      <w:r>
+        <w:rPr>
+          <w:sz w:val="22"/>
+          <w:szCs w:val="22"/>
+        </w:rPr>
+        <w:t xml:space="preserve"> (red) is shown with points (daily JHU data) and curves from simulation of ODEs according to the model SC3EI3R (see Fig. S1 for mechanism and equations). The second wave in Germany is predicted correctly for a </w:t>
       </w:r>
       <w:r>
         <w:rPr>
@@ -5575,7 +5990,7 @@
                           <pic:cNvPicPr/>
                         </pic:nvPicPr>
                         <pic:blipFill>
-                          <a:blip r:embed="rId7"/>
+                          <a:blip r:embed="rId9"/>
                           <a:stretch>
                             <a:fillRect/>
                           </a:stretch>
@@ -5625,7 +6040,7 @@
                           <pic:cNvPicPr/>
                         </pic:nvPicPr>
                         <pic:blipFill>
-                          <a:blip r:embed="rId8"/>
+                          <a:blip r:embed="rId10"/>
                           <a:stretch>
                             <a:fillRect/>
                           </a:stretch>
@@ -5690,7 +6105,7 @@
                           <pic:cNvPicPr/>
                         </pic:nvPicPr>
                         <pic:blipFill>
-                          <a:blip r:embed="rId9"/>
+                          <a:blip r:embed="rId11"/>
                           <a:stretch>
                             <a:fillRect/>
                           </a:stretch>
@@ -5740,7 +6155,7 @@
                           <pic:cNvPicPr/>
                         </pic:nvPicPr>
                         <pic:blipFill>
-                          <a:blip r:embed="rId10"/>
+                          <a:blip r:embed="rId12"/>
                           <a:stretch>
                             <a:fillRect/>
                           </a:stretch>
@@ -5805,7 +6220,7 @@
                           <pic:cNvPicPr/>
                         </pic:nvPicPr>
                         <pic:blipFill>
-                          <a:blip r:embed="rId17"/>
+                          <a:blip r:embed="rId19"/>
                           <a:stretch>
                             <a:fillRect/>
                           </a:stretch>
@@ -5855,7 +6270,7 @@
                           <pic:cNvPicPr/>
                         </pic:nvPicPr>
                         <pic:blipFill>
-                          <a:blip r:embed="rId18"/>
+                          <a:blip r:embed="rId20"/>
                           <a:stretch>
                             <a:fillRect/>
                           </a:stretch>
@@ -5920,7 +6335,7 @@
                           <pic:cNvPicPr/>
                         </pic:nvPicPr>
                         <pic:blipFill>
-                          <a:blip r:embed="rId11"/>
+                          <a:blip r:embed="rId13"/>
                           <a:stretch>
                             <a:fillRect/>
                           </a:stretch>
@@ -5970,7 +6385,7 @@
                           <pic:cNvPicPr/>
                         </pic:nvPicPr>
                         <pic:blipFill>
-                          <a:blip r:embed="rId12"/>
+                          <a:blip r:embed="rId14"/>
                           <a:stretch>
                             <a:fillRect/>
                           </a:stretch>
@@ -6035,7 +6450,7 @@
                           <pic:cNvPicPr/>
                         </pic:nvPicPr>
                         <pic:blipFill>
-                          <a:blip r:embed="rId13"/>
+                          <a:blip r:embed="rId15"/>
                           <a:stretch>
                             <a:fillRect/>
                           </a:stretch>
@@ -6085,7 +6500,7 @@
                           <pic:cNvPicPr/>
                         </pic:nvPicPr>
                         <pic:blipFill>
-                          <a:blip r:embed="rId14"/>
+                          <a:blip r:embed="rId16"/>
                           <a:stretch>
                             <a:fillRect/>
                           </a:stretch>
@@ -6150,7 +6565,7 @@
                           <pic:cNvPicPr/>
                         </pic:nvPicPr>
                         <pic:blipFill>
-                          <a:blip r:embed="rId19"/>
+                          <a:blip r:embed="rId21"/>
                           <a:stretch>
                             <a:fillRect/>
                           </a:stretch>
@@ -6200,7 +6615,7 @@
                           <pic:cNvPicPr/>
                         </pic:nvPicPr>
                         <pic:blipFill>
-                          <a:blip r:embed="rId20"/>
+                          <a:blip r:embed="rId22"/>
                           <a:stretch>
                             <a:fillRect/>
                           </a:stretch>
@@ -6265,7 +6680,7 @@
                           <pic:cNvPicPr/>
                         </pic:nvPicPr>
                         <pic:blipFill>
-                          <a:blip r:embed="rId21"/>
+                          <a:blip r:embed="rId23"/>
                           <a:stretch>
                             <a:fillRect/>
                           </a:stretch>
@@ -6315,7 +6730,7 @@
                           <pic:cNvPicPr/>
                         </pic:nvPicPr>
                         <pic:blipFill>
-                          <a:blip r:embed="rId22"/>
+                          <a:blip r:embed="rId24"/>
                           <a:stretch>
                             <a:fillRect/>
                           </a:stretch>
@@ -6380,7 +6795,7 @@
                           <pic:cNvPicPr/>
                         </pic:nvPicPr>
                         <pic:blipFill>
-                          <a:blip r:embed="rId23"/>
+                          <a:blip r:embed="rId25"/>
                           <a:stretch>
                             <a:fillRect/>
                           </a:stretch>
@@ -6430,7 +6845,7 @@
                           <pic:cNvPicPr/>
                         </pic:nvPicPr>
                         <pic:blipFill>
-                          <a:blip r:embed="rId24"/>
+                          <a:blip r:embed="rId26"/>
                           <a:stretch>
                             <a:fillRect/>
                           </a:stretch>
@@ -6498,7 +6913,7 @@
                           <pic:cNvPicPr/>
                         </pic:nvPicPr>
                         <pic:blipFill>
-                          <a:blip r:embed="rId25"/>
+                          <a:blip r:embed="rId27"/>
                           <a:stretch>
                             <a:fillRect/>
                           </a:stretch>
@@ -6548,7 +6963,7 @@
                           <pic:cNvPicPr/>
                         </pic:nvPicPr>
                         <pic:blipFill>
-                          <a:blip r:embed="rId26"/>
+                          <a:blip r:embed="rId28"/>
                           <a:stretch>
                             <a:fillRect/>
                           </a:stretch>
@@ -6805,7 +7220,7 @@
                     <pic:cNvPicPr/>
                   </pic:nvPicPr>
                   <pic:blipFill>
-                    <a:blip r:embed="rId27" cstate="print">
+                    <a:blip r:embed="rId29" cstate="print">
                       <a:extLst>
                         <a:ext uri="{28A0092B-C50C-407E-A947-70E740481C1C}">
                           <a14:useLocalDpi xmlns:a14="http://schemas.microsoft.com/office/drawing/2010/main" val="0"/>
@@ -7242,7 +7657,7 @@
         <w:tab/>
         <w:t xml:space="preserve">Wu, Z., McGoogan, J.M.: Characteristics of and Important Lessons from the Coronavirus Disease 2019 (COVID-19) Outbreak in China: Summary of a Report of 72 314 Cases from the Chinese Center for Disease Control and Prevention. . JAMA 323, 1239–1242 (2020) </w:t>
       </w:r>
-      <w:hyperlink r:id="rId28" w:history="1">
+      <w:hyperlink r:id="rId30" w:history="1">
         <w:r>
           <w:rPr>
             <w:rStyle w:val="Hyperlink"/>
@@ -7272,7 +7687,7 @@
         <w:tab/>
         <w:t xml:space="preserve">Lin, Q., Zhao, S., Gao, D., Lou, Y., Yang, S., Musa, S.S., Wang, M.H., Cai, Y., Wang, W., Yang, L., He, D.: A conceptual model for the coronavirus disease 2019 (COVID-19) outbreak in Wuhan, China with individual reaction and governmental action. Int. J. Infect. Dis. 93, 211-216 (2020) </w:t>
       </w:r>
-      <w:hyperlink r:id="rId29" w:history="1">
+      <w:hyperlink r:id="rId31" w:history="1">
         <w:r>
           <w:rPr>
             <w:rStyle w:val="Hyperlink"/>
@@ -7302,7 +7717,7 @@
         <w:tab/>
         <w:t xml:space="preserve">Giordano, G., Blanchini, F., Bruno, R., Colaneri, P., Di Filippo, A., Di Matteo, A., Colaneri, M.: Modelling the COVID-19 epidemic and implementation of population-wide interventions in Italy. Nature Medicine (2020) </w:t>
       </w:r>
-      <w:hyperlink r:id="rId30" w:history="1">
+      <w:hyperlink r:id="rId32" w:history="1">
         <w:r>
           <w:rPr>
             <w:rStyle w:val="Hyperlink"/>
@@ -7395,7 +7810,7 @@
         <w:tab/>
         <w:t xml:space="preserve">Hellewell, J., Abbott, S., Gimma, A., Bosse, N.I., Jarvis, C.I., Russell, T.W., Munday, J.D., Kucharski, A.J., Edmunds, W.J., Sun, F., Flasche, S., Quilty, B.J., Davies, N., Liu, Y., Clifford, S., Klepac, P., Jit, M., Diamond, C., Gibbs, H., van Zandvoort, K., Funk, S., Eggo, R.M.: Feasibility of controlling COVID-19 outbreaks by isolation of cases and contacts. The Lancet Global Health 8, e488-e496 (2020) </w:t>
       </w:r>
-      <w:hyperlink r:id="rId31" w:history="1">
+      <w:hyperlink r:id="rId33" w:history="1">
         <w:r>
           <w:rPr>
             <w:rStyle w:val="Hyperlink"/>
@@ -7636,7 +8051,7 @@
         <w:tab/>
         <w:t xml:space="preserve">Zhou, C., Su, F., Pei, T., Zhang, A., Du, Y., Luo, B., Cao, Z., Wang, J., Yuan, W., Zhu, Y., Song, C., Chen, J., Xu, J., Li, F., Ma, T., Jiang, L., Yan, F., Yi, J., Hu, Y., Liao, Y., Xiao, H.: COVID-19: Challenges to GIS with Big Data. Geography and Sustainability 1, 77-87 (2020) </w:t>
       </w:r>
-      <w:hyperlink r:id="rId32" w:history="1">
+      <w:hyperlink r:id="rId34" w:history="1">
         <w:r>
           <w:rPr>
             <w:rStyle w:val="Hyperlink"/>
@@ -7666,7 +8081,7 @@
         <w:tab/>
         <w:t xml:space="preserve">Bruinen de Bruin, Y., Lequarre, A.-S., McCourt, J., Clevestig, P., Pigazzani, F., Zare Jeddi, M., Colosio, C., Goulart, M.: Initial impacts of global risk mitigation measures taken during the combatting of the COVID-19 pandemic. Safety Science 128, 104773 (2020) </w:t>
       </w:r>
-      <w:hyperlink r:id="rId33" w:history="1">
+      <w:hyperlink r:id="rId35" w:history="1">
         <w:r>
           <w:rPr>
             <w:rStyle w:val="Hyperlink"/>
@@ -7696,7 +8111,7 @@
         <w:tab/>
         <w:t xml:space="preserve">Lourenco, J., Paton, R., Ghafari, M., Kraemer, M., Thompson, C., Simmonds, P., Klenerman, P., Gupta, S.: Fundamental principles of epidemic spread highlight the immediate need for large-scale serological surveys to assess the stage of the SARS-CoV-2 epidemic. medRxiv (2020) </w:t>
       </w:r>
-      <w:hyperlink r:id="rId34" w:history="1">
+      <w:hyperlink r:id="rId36" w:history="1">
         <w:r>
           <w:rPr>
             <w:rStyle w:val="Hyperlink"/>
@@ -7754,13 +8169,171 @@
       </w:r>
     </w:p>
     <w:sectPr>
+      <w:footerReference w:type="even" r:id="rId37"/>
+      <w:footerReference w:type="default" r:id="rId38"/>
       <w:pgSz w:w="11900" w:h="16840"/>
       <w:pgMar w:top="1440" w:right="1440" w:bottom="1440" w:left="1440" w:header="708" w:footer="708" w:gutter="0"/>
       <w:cols w:space="708"/>
+      <w:titlePg/>
       <w:docGrid w:linePitch="360"/>
     </w:sectPr>
   </w:body>
 </w:document>
+</file>
+
+<file path=word/endnotes.xml><?xml version="1.0" encoding="utf-8"?>
+<w:endnotes xmlns:wpc="http://schemas.microsoft.com/office/word/2010/wordprocessingCanvas" xmlns:cx="http://schemas.microsoft.com/office/drawing/2014/chartex" xmlns:cx1="http://schemas.microsoft.com/office/drawing/2015/9/8/chartex" xmlns:cx2="http://schemas.microsoft.com/office/drawing/2015/10/21/chartex" xmlns:cx3="http://schemas.microsoft.com/office/drawing/2016/5/9/chartex" xmlns:cx4="http://schemas.microsoft.com/office/drawing/2016/5/10/chartex" xmlns:cx5="http://schemas.microsoft.com/office/drawing/2016/5/11/chartex" xmlns:cx6="http://schemas.microsoft.com/office/drawing/2016/5/12/chartex" xmlns:cx7="http://schemas.microsoft.com/office/drawing/2016/5/13/chartex" xmlns:cx8="http://schemas.microsoft.com/office/drawing/2016/5/14/chartex" xmlns:mc="http://schemas.openxmlformats.org/markup-compatibility/2006" xmlns:aink="http://schemas.microsoft.com/office/drawing/2016/ink" xmlns:am3d="http://schemas.microsoft.com/office/drawing/2017/model3d" xmlns:o="urn:schemas-microsoft-com:office:office" xmlns:r="http://schemas.openxmlformats.org/officeDocument/2006/relationships" xmlns:m="http://schemas.openxmlformats.org/officeDocument/2006/math" xmlns:v="urn:schemas-microsoft-com:vml" xmlns:wp14="http://schemas.microsoft.com/office/word/2010/wordprocessingDrawing" xmlns:wp="http://schemas.openxmlformats.org/drawingml/2006/wordprocessingDrawing" xmlns:w10="urn:schemas-microsoft-com:office:word" xmlns:w="http://schemas.openxmlformats.org/wordprocessingml/2006/main" xmlns:w14="http://schemas.microsoft.com/office/word/2010/wordml" xmlns:w15="http://schemas.microsoft.com/office/word/2012/wordml" xmlns:w16cex="http://schemas.microsoft.com/office/word/2018/wordml/cex" xmlns:w16cid="http://schemas.microsoft.com/office/word/2016/wordml/cid" xmlns:w16="http://schemas.microsoft.com/office/word/2018/wordml" xmlns:w16se="http://schemas.microsoft.com/office/word/2015/wordml/symex" xmlns:wpg="http://schemas.microsoft.com/office/word/2010/wordprocessingGroup" xmlns:wpi="http://schemas.microsoft.com/office/word/2010/wordprocessingInk" xmlns:wne="http://schemas.microsoft.com/office/word/2006/wordml" xmlns:wps="http://schemas.microsoft.com/office/word/2010/wordprocessingShape" mc:Ignorable="w14 w15 w16se w16cid w16 w16cex wp14">
+  <w:endnote w:type="separator" w:id="-1">
+    <w:p>
+      <w:r>
+        <w:separator/>
+      </w:r>
+    </w:p>
+  </w:endnote>
+  <w:endnote w:type="continuationSeparator" w:id="0">
+    <w:p>
+      <w:r>
+        <w:continuationSeparator/>
+      </w:r>
+    </w:p>
+  </w:endnote>
+</w:endnotes>
+</file>
+
+<file path=word/footer1.xml><?xml version="1.0" encoding="utf-8"?>
+<w:ftr xmlns:wpc="http://schemas.microsoft.com/office/word/2010/wordprocessingCanvas" xmlns:cx="http://schemas.microsoft.com/office/drawing/2014/chartex" xmlns:cx1="http://schemas.microsoft.com/office/drawing/2015/9/8/chartex" xmlns:cx2="http://schemas.microsoft.com/office/drawing/2015/10/21/chartex" xmlns:cx3="http://schemas.microsoft.com/office/drawing/2016/5/9/chartex" xmlns:cx4="http://schemas.microsoft.com/office/drawing/2016/5/10/chartex" xmlns:cx5="http://schemas.microsoft.com/office/drawing/2016/5/11/chartex" xmlns:cx6="http://schemas.microsoft.com/office/drawing/2016/5/12/chartex" xmlns:cx7="http://schemas.microsoft.com/office/drawing/2016/5/13/chartex" xmlns:cx8="http://schemas.microsoft.com/office/drawing/2016/5/14/chartex" xmlns:mc="http://schemas.openxmlformats.org/markup-compatibility/2006" xmlns:aink="http://schemas.microsoft.com/office/drawing/2016/ink" xmlns:am3d="http://schemas.microsoft.com/office/drawing/2017/model3d" xmlns:o="urn:schemas-microsoft-com:office:office" xmlns:r="http://schemas.openxmlformats.org/officeDocument/2006/relationships" xmlns:m="http://schemas.openxmlformats.org/officeDocument/2006/math" xmlns:v="urn:schemas-microsoft-com:vml" xmlns:wp14="http://schemas.microsoft.com/office/word/2010/wordprocessingDrawing" xmlns:wp="http://schemas.openxmlformats.org/drawingml/2006/wordprocessingDrawing" xmlns:w10="urn:schemas-microsoft-com:office:word" xmlns:w="http://schemas.openxmlformats.org/wordprocessingml/2006/main" xmlns:w14="http://schemas.microsoft.com/office/word/2010/wordml" xmlns:w15="http://schemas.microsoft.com/office/word/2012/wordml" xmlns:w16cex="http://schemas.microsoft.com/office/word/2018/wordml/cex" xmlns:w16cid="http://schemas.microsoft.com/office/word/2016/wordml/cid" xmlns:w16="http://schemas.microsoft.com/office/word/2018/wordml" xmlns:w16se="http://schemas.microsoft.com/office/word/2015/wordml/symex" xmlns:wpg="http://schemas.microsoft.com/office/word/2010/wordprocessingGroup" xmlns:wpi="http://schemas.microsoft.com/office/word/2010/wordprocessingInk" xmlns:wne="http://schemas.microsoft.com/office/word/2006/wordml" xmlns:wps="http://schemas.microsoft.com/office/word/2010/wordprocessingShape" mc:Ignorable="w14 w15 w16se w16cid w16 w16cex wp14">
+  <w:sdt>
+    <w:sdtPr>
+      <w:rPr>
+        <w:rStyle w:val="PageNumber"/>
+      </w:rPr>
+      <w:id w:val="152808554"/>
+      <w:docPartObj>
+        <w:docPartGallery w:val="Page Numbers (Bottom of Page)"/>
+        <w:docPartUnique/>
+      </w:docPartObj>
+    </w:sdtPr>
+    <w:sdtContent>
+      <w:p>
+        <w:pPr>
+          <w:pStyle w:val="Footer"/>
+          <w:framePr w:wrap="none" w:vAnchor="text" w:hAnchor="margin" w:xAlign="right" w:y="1"/>
+          <w:rPr>
+            <w:rStyle w:val="PageNumber"/>
+          </w:rPr>
+        </w:pPr>
+        <w:r>
+          <w:rPr>
+            <w:rStyle w:val="PageNumber"/>
+          </w:rPr>
+          <w:fldChar w:fldCharType="begin"/>
+        </w:r>
+        <w:r>
+          <w:rPr>
+            <w:rStyle w:val="PageNumber"/>
+          </w:rPr>
+          <w:instrText xml:space="preserve"> PAGE </w:instrText>
+        </w:r>
+        <w:r>
+          <w:rPr>
+            <w:rStyle w:val="PageNumber"/>
+          </w:rPr>
+          <w:fldChar w:fldCharType="end"/>
+        </w:r>
+      </w:p>
+    </w:sdtContent>
+  </w:sdt>
+  <w:p>
+    <w:pPr>
+      <w:pStyle w:val="Footer"/>
+      <w:ind w:right="360"/>
+    </w:pPr>
+  </w:p>
+</w:ftr>
+</file>
+
+<file path=word/footer2.xml><?xml version="1.0" encoding="utf-8"?>
+<w:ftr xmlns:wpc="http://schemas.microsoft.com/office/word/2010/wordprocessingCanvas" xmlns:cx="http://schemas.microsoft.com/office/drawing/2014/chartex" xmlns:cx1="http://schemas.microsoft.com/office/drawing/2015/9/8/chartex" xmlns:cx2="http://schemas.microsoft.com/office/drawing/2015/10/21/chartex" xmlns:cx3="http://schemas.microsoft.com/office/drawing/2016/5/9/chartex" xmlns:cx4="http://schemas.microsoft.com/office/drawing/2016/5/10/chartex" xmlns:cx5="http://schemas.microsoft.com/office/drawing/2016/5/11/chartex" xmlns:cx6="http://schemas.microsoft.com/office/drawing/2016/5/12/chartex" xmlns:cx7="http://schemas.microsoft.com/office/drawing/2016/5/13/chartex" xmlns:cx8="http://schemas.microsoft.com/office/drawing/2016/5/14/chartex" xmlns:mc="http://schemas.openxmlformats.org/markup-compatibility/2006" xmlns:aink="http://schemas.microsoft.com/office/drawing/2016/ink" xmlns:am3d="http://schemas.microsoft.com/office/drawing/2017/model3d" xmlns:o="urn:schemas-microsoft-com:office:office" xmlns:r="http://schemas.openxmlformats.org/officeDocument/2006/relationships" xmlns:m="http://schemas.openxmlformats.org/officeDocument/2006/math" xmlns:v="urn:schemas-microsoft-com:vml" xmlns:wp14="http://schemas.microsoft.com/office/word/2010/wordprocessingDrawing" xmlns:wp="http://schemas.openxmlformats.org/drawingml/2006/wordprocessingDrawing" xmlns:w10="urn:schemas-microsoft-com:office:word" xmlns:w="http://schemas.openxmlformats.org/wordprocessingml/2006/main" xmlns:w14="http://schemas.microsoft.com/office/word/2010/wordml" xmlns:w15="http://schemas.microsoft.com/office/word/2012/wordml" xmlns:w16cex="http://schemas.microsoft.com/office/word/2018/wordml/cex" xmlns:w16cid="http://schemas.microsoft.com/office/word/2016/wordml/cid" xmlns:w16="http://schemas.microsoft.com/office/word/2018/wordml" xmlns:w16se="http://schemas.microsoft.com/office/word/2015/wordml/symex" xmlns:wpg="http://schemas.microsoft.com/office/word/2010/wordprocessingGroup" xmlns:wpi="http://schemas.microsoft.com/office/word/2010/wordprocessingInk" xmlns:wne="http://schemas.microsoft.com/office/word/2006/wordml" xmlns:wps="http://schemas.microsoft.com/office/word/2010/wordprocessingShape" mc:Ignorable="w14 w15 w16se w16cid w16 w16cex wp14">
+  <w:sdt>
+    <w:sdtPr>
+      <w:rPr>
+        <w:rStyle w:val="PageNumber"/>
+      </w:rPr>
+      <w:id w:val="1533839505"/>
+      <w:docPartObj>
+        <w:docPartGallery w:val="Page Numbers (Bottom of Page)"/>
+        <w:docPartUnique/>
+      </w:docPartObj>
+    </w:sdtPr>
+    <w:sdtContent>
+      <w:p>
+        <w:pPr>
+          <w:pStyle w:val="Footer"/>
+          <w:framePr w:wrap="none" w:vAnchor="text" w:hAnchor="margin" w:xAlign="right" w:y="1"/>
+          <w:rPr>
+            <w:rStyle w:val="PageNumber"/>
+          </w:rPr>
+        </w:pPr>
+        <w:r>
+          <w:rPr>
+            <w:rStyle w:val="PageNumber"/>
+          </w:rPr>
+          <w:fldChar w:fldCharType="begin"/>
+        </w:r>
+        <w:r>
+          <w:rPr>
+            <w:rStyle w:val="PageNumber"/>
+          </w:rPr>
+          <w:instrText xml:space="preserve"> PAGE </w:instrText>
+        </w:r>
+        <w:r>
+          <w:rPr>
+            <w:rStyle w:val="PageNumber"/>
+          </w:rPr>
+          <w:fldChar w:fldCharType="separate"/>
+        </w:r>
+        <w:r>
+          <w:rPr>
+            <w:rStyle w:val="PageNumber"/>
+            <w:noProof/>
+          </w:rPr>
+          <w:t>2</w:t>
+        </w:r>
+        <w:r>
+          <w:rPr>
+            <w:rStyle w:val="PageNumber"/>
+          </w:rPr>
+          <w:fldChar w:fldCharType="end"/>
+        </w:r>
+      </w:p>
+    </w:sdtContent>
+  </w:sdt>
+  <w:p>
+    <w:pPr>
+      <w:pStyle w:val="Footer"/>
+      <w:ind w:right="360"/>
+    </w:pPr>
+  </w:p>
+</w:ftr>
+</file>
+
+<file path=word/footnotes.xml><?xml version="1.0" encoding="utf-8"?>
+<w:footnotes xmlns:wpc="http://schemas.microsoft.com/office/word/2010/wordprocessingCanvas" xmlns:cx="http://schemas.microsoft.com/office/drawing/2014/chartex" xmlns:cx1="http://schemas.microsoft.com/office/drawing/2015/9/8/chartex" xmlns:cx2="http://schemas.microsoft.com/office/drawing/2015/10/21/chartex" xmlns:cx3="http://schemas.microsoft.com/office/drawing/2016/5/9/chartex" xmlns:cx4="http://schemas.microsoft.com/office/drawing/2016/5/10/chartex" xmlns:cx5="http://schemas.microsoft.com/office/drawing/2016/5/11/chartex" xmlns:cx6="http://schemas.microsoft.com/office/drawing/2016/5/12/chartex" xmlns:cx7="http://schemas.microsoft.com/office/drawing/2016/5/13/chartex" xmlns:cx8="http://schemas.microsoft.com/office/drawing/2016/5/14/chartex" xmlns:mc="http://schemas.openxmlformats.org/markup-compatibility/2006" xmlns:aink="http://schemas.microsoft.com/office/drawing/2016/ink" xmlns:am3d="http://schemas.microsoft.com/office/drawing/2017/model3d" xmlns:o="urn:schemas-microsoft-com:office:office" xmlns:r="http://schemas.openxmlformats.org/officeDocument/2006/relationships" xmlns:m="http://schemas.openxmlformats.org/officeDocument/2006/math" xmlns:v="urn:schemas-microsoft-com:vml" xmlns:wp14="http://schemas.microsoft.com/office/word/2010/wordprocessingDrawing" xmlns:wp="http://schemas.openxmlformats.org/drawingml/2006/wordprocessingDrawing" xmlns:w10="urn:schemas-microsoft-com:office:word" xmlns:w="http://schemas.openxmlformats.org/wordprocessingml/2006/main" xmlns:w14="http://schemas.microsoft.com/office/word/2010/wordml" xmlns:w15="http://schemas.microsoft.com/office/word/2012/wordml" xmlns:w16cex="http://schemas.microsoft.com/office/word/2018/wordml/cex" xmlns:w16cid="http://schemas.microsoft.com/office/word/2016/wordml/cid" xmlns:w16="http://schemas.microsoft.com/office/word/2018/wordml" xmlns:w16se="http://schemas.microsoft.com/office/word/2015/wordml/symex" xmlns:wpg="http://schemas.microsoft.com/office/word/2010/wordprocessingGroup" xmlns:wpi="http://schemas.microsoft.com/office/word/2010/wordprocessingInk" xmlns:wne="http://schemas.microsoft.com/office/word/2006/wordml" xmlns:wps="http://schemas.microsoft.com/office/word/2010/wordprocessingShape" mc:Ignorable="w14 w15 w16se w16cid w16 w16cex wp14">
+  <w:footnote w:type="separator" w:id="-1">
+    <w:p>
+      <w:r>
+        <w:separator/>
+      </w:r>
+    </w:p>
+  </w:footnote>
+  <w:footnote w:type="continuationSeparator" w:id="0">
+    <w:p>
+      <w:r>
+        <w:continuationSeparator/>
+      </w:r>
+    </w:p>
+  </w:footnote>
+</w:footnotes>
 </file>
 
 <file path=word/styles.xml><?xml version="1.0" encoding="utf-8"?>
@@ -8346,6 +8919,38 @@
       <w:lang w:val="en-AU"/>
     </w:rPr>
   </w:style>
+  <w:style w:type="paragraph" w:styleId="Footer">
+    <w:name w:val="footer"/>
+    <w:basedOn w:val="Normal"/>
+    <w:link w:val="FooterChar"/>
+    <w:uiPriority w:val="99"/>
+    <w:unhideWhenUsed/>
+    <w:rsid w:val="00205CEC"/>
+    <w:pPr>
+      <w:tabs>
+        <w:tab w:val="center" w:pos="4513"/>
+        <w:tab w:val="right" w:pos="9026"/>
+      </w:tabs>
+    </w:pPr>
+  </w:style>
+  <w:style w:type="character" w:customStyle="1" w:styleId="FooterChar">
+    <w:name w:val="Footer Char"/>
+    <w:basedOn w:val="DefaultParagraphFont"/>
+    <w:link w:val="Footer"/>
+    <w:uiPriority w:val="99"/>
+    <w:rsid w:val="00205CEC"/>
+    <w:rPr>
+      <w:lang w:val="en-AU"/>
+    </w:rPr>
+  </w:style>
+  <w:style w:type="character" w:styleId="PageNumber">
+    <w:name w:val="page number"/>
+    <w:basedOn w:val="DefaultParagraphFont"/>
+    <w:uiPriority w:val="99"/>
+    <w:semiHidden/>
+    <w:unhideWhenUsed/>
+    <w:rsid w:val="00205CEC"/>
+  </w:style>
 </w:styles>
 </file>
 

</xml_diff>

<commit_message>
Included ref 27 new in manuscript. First draft of economic coupled caution.
</commit_message>
<xml_diff>
--- a/Notebooks/covid-19-caution/Understanding Covid-19 societal interaction.docx
+++ b/Notebooks/covid-19-caution/Understanding Covid-19 societal interaction.docx
@@ -2534,6 +2534,49 @@
         </w:rPr>
         <w:t>, it is not essential to explain the observed long linear response phases.</w:t>
       </w:r>
+      <w:r>
+        <w:rPr>
+          <w:rFonts w:eastAsiaTheme="minorEastAsia"/>
+        </w:rPr>
+        <w:t xml:space="preserve"> It is clear that human caution response is related to risk assessment and much more complex than our simple model </w:t>
+      </w:r>
+      <w:r>
+        <w:rPr>
+          <w:rFonts w:eastAsiaTheme="minorEastAsia"/>
+        </w:rPr>
+        <w:fldChar w:fldCharType="begin"/>
+      </w:r>
+      <w:r>
+        <w:rPr>
+          <w:rFonts w:eastAsiaTheme="minorEastAsia"/>
+        </w:rPr>
+        <w:instrText xml:space="preserve"> ADDIN EN.CITE &lt;EndNote&gt;&lt;Cite&gt;&lt;Author&gt;Richard Eiser&lt;/Author&gt;&lt;Year&gt;2012&lt;/Year&gt;&lt;RecNum&gt;29&lt;/RecNum&gt;&lt;DisplayText&gt;[27]&lt;/DisplayText&gt;&lt;record&gt;&lt;rec-number&gt;29&lt;/rec-number&gt;&lt;foreign-keys&gt;&lt;key app="EN" db-id="pdvdwdpxbt9rxiedr06pz929t2ed5fatxsar" timestamp="1597305978"&gt;29&lt;/key&gt;&lt;/foreign-keys&gt;&lt;ref-type name="Journal Article"&gt;17&lt;/ref-type&gt;&lt;contributors&gt;&lt;authors&gt;&lt;author&gt;Richard Eiser, J.&lt;/author&gt;&lt;author&gt;Bostrom, Ann&lt;/author&gt;&lt;author&gt;Burton, Ian&lt;/author&gt;&lt;author&gt;Johnston, David M.&lt;/author&gt;&lt;author&gt;McClure, John&lt;/author&gt;&lt;author&gt;Paton, Douglas&lt;/author&gt;&lt;author&gt;van der Pligt, Joop&lt;/author&gt;&lt;author&gt;White, Mathew P.&lt;/author&gt;&lt;/authors&gt;&lt;/contributors&gt;&lt;titles&gt;&lt;title&gt;Risk interpretation and action: A conceptual framework for responses to natural hazards&lt;/title&gt;&lt;secondary-title&gt;International Journal of Disaster Risk Reduction&lt;/secondary-title&gt;&lt;/titles&gt;&lt;periodical&gt;&lt;full-title&gt;International Journal of Disaster Risk Reduction&lt;/full-title&gt;&lt;/periodical&gt;&lt;pages&gt;5-16&lt;/pages&gt;&lt;volume&gt;1&lt;/volume&gt;&lt;keywords&gt;&lt;keyword&gt;Risk&lt;/keyword&gt;&lt;keyword&gt;Hazard&lt;/keyword&gt;&lt;keyword&gt;Interpretation&lt;/keyword&gt;&lt;keyword&gt;Decision&lt;/keyword&gt;&lt;keyword&gt;Trust&lt;/keyword&gt;&lt;/keywords&gt;&lt;dates&gt;&lt;year&gt;2012&lt;/year&gt;&lt;pub-dates&gt;&lt;date&gt;2012/10/01/&lt;/date&gt;&lt;/pub-dates&gt;&lt;/dates&gt;&lt;isbn&gt;2212-4209&lt;/isbn&gt;&lt;urls&gt;&lt;related-urls&gt;&lt;url&gt;http://www.sciencedirect.com/science/article/pii/S2212420912000040&lt;/url&gt;&lt;/related-urls&gt;&lt;/urls&gt;&lt;electronic-resource-num&gt;https://doi.org/10.1016/j.ijdrr.2012.05.002&lt;/electronic-resource-num&gt;&lt;/record&gt;&lt;/Cite&gt;&lt;/EndNote&gt;</w:instrText>
+      </w:r>
+      <w:r>
+        <w:rPr>
+          <w:rFonts w:eastAsiaTheme="minorEastAsia"/>
+        </w:rPr>
+        <w:fldChar w:fldCharType="separate"/>
+      </w:r>
+      <w:r>
+        <w:rPr>
+          <w:rFonts w:eastAsiaTheme="minorEastAsia"/>
+          <w:noProof/>
+        </w:rPr>
+        <w:t>[27]</w:t>
+      </w:r>
+      <w:r>
+        <w:rPr>
+          <w:rFonts w:eastAsiaTheme="minorEastAsia"/>
+        </w:rPr>
+        <w:fldChar w:fldCharType="end"/>
+      </w:r>
+      <w:r>
+        <w:rPr>
+          <w:rFonts w:eastAsiaTheme="minorEastAsia"/>
+        </w:rPr>
+        <w:t xml:space="preserve">. We shall discuss this further below. </w:t>
+      </w:r>
     </w:p>
     <w:p>
       <w:pPr>
@@ -2548,18 +2591,7 @@
         <w:jc w:val="both"/>
       </w:pPr>
       <w:r>
-        <w:t xml:space="preserve">The generic linear phases of growth </w:t>
-      </w:r>
-      <w:r>
-        <w:t xml:space="preserve">for the cumulative confirmed </w:t>
-      </w:r>
-      <w:proofErr w:type="spellStart"/>
-      <w:r>
-        <w:t xml:space="preserve">cases </w:t>
-      </w:r>
-      <w:proofErr w:type="spellEnd"/>
-      <w:r>
-        <w:t>are surveyed in data taken from Johns Hopkins University database, using a rolling average over 7 days to remove prominent weekly variations in reporting and some fluctuations, in Fig 1</w:t>
+        <w:t>The generic linear phases of growth for the cumulative confirmed cases are surveyed in data taken from Johns Hopkins University database, using a rolling average over 7 days to remove prominent weekly variations in reporting and some fluctuations, in Fig 1</w:t>
       </w:r>
       <w:r>
         <w:t>A</w:t>
@@ -2571,10 +2603,7 @@
         <w:t xml:space="preserve"> in Fig 1B</w:t>
       </w:r>
       <w:r>
-        <w:t>.</w:t>
-      </w:r>
-      <w:r>
-        <w:t xml:space="preserve"> Despite the differences in detail, all the comparatively mature responses in Europe demonstrate an extended linear phase of growth</w:t>
+        <w:t>. Despite the differences in detail, all the comparatively mature responses in Europe demonstrate an extended linear phase of growth</w:t>
       </w:r>
       <w:r>
         <w:t>, which is markedly different from the herd immunity saturation common to the S(E)IR family of models.</w:t>
@@ -2601,7 +2630,11 @@
         <w:t>India</w:t>
       </w:r>
       <w:r>
-        <w:t xml:space="preserve"> and south Africa)</w:t>
+        <w:t xml:space="preserve"> </w:t>
+      </w:r>
+      <w:r>
+        <w:lastRenderedPageBreak/>
+        <w:t>and south Africa)</w:t>
       </w:r>
       <w:r>
         <w:t xml:space="preserve">, the </w:t>
@@ -2622,11 +2655,7 @@
         <w:t xml:space="preserve">in Fig. 1B </w:t>
       </w:r>
       <w:r>
-        <w:t xml:space="preserve">also demonstrate </w:t>
-      </w:r>
-      <w:r>
-        <w:lastRenderedPageBreak/>
-        <w:t>an extended linear saturation response (two such phases with differing degrees of caution regulation are visible in the US data).</w:t>
+        <w:t>also demonstrate an extended linear saturation response (two such phases with differing degrees of caution regulation are visible in the US data).</w:t>
       </w:r>
       <w:r>
         <w:t xml:space="preserve"> </w:t>
@@ -2665,70 +2694,25 @@
       </w:r>
       <w:proofErr w:type="spellEnd"/>
       <w:r>
-        <w:t xml:space="preserve"> </w:t>
-      </w:r>
-      <w:r>
-        <w:t>(</w:t>
-      </w:r>
-      <w:r>
-        <w:t>with its interface to SciPy</w:t>
+        <w:t xml:space="preserve"> (with its interface to SciPy)</w:t>
+      </w:r>
+      <w:r>
+        <w:t xml:space="preserve"> for convenience</w:t>
+      </w:r>
+      <w:r>
+        <w:t xml:space="preserve">. </w:t>
+      </w:r>
+      <w:r>
+        <w:t>Fig. 3 shows the range of epidemic responses in the number of daily cases for the caution extensions to the simple (SEIR) and hospital differentiated (SEI3R</w:t>
       </w:r>
       <w:r>
         <w:t>)</w:t>
       </w:r>
       <w:r>
-        <w:t xml:space="preserve"> for convenience</w:t>
-      </w:r>
-      <w:r>
-        <w:t xml:space="preserve">. </w:t>
-      </w:r>
-      <w:r>
-        <w:t>Fig. 3 show</w:t>
-      </w:r>
-      <w:r>
-        <w:t>s</w:t>
-      </w:r>
-      <w:r>
-        <w:t xml:space="preserve"> the range of epidemic responses in the number of daily cases for the caution extensions to the simple </w:t>
-      </w:r>
-      <w:r>
-        <w:t xml:space="preserve">(SEIR) </w:t>
-      </w:r>
-      <w:r>
-        <w:t xml:space="preserve">and hospital differentiated </w:t>
-      </w:r>
-      <w:r>
-        <w:t>(</w:t>
-      </w:r>
-      <w:r>
-        <w:t>SEI</w:t>
-      </w:r>
-      <w:r>
-        <w:t>3</w:t>
-      </w:r>
-      <w:r>
-        <w:t>R</w:t>
-      </w:r>
-      <w:r>
-        <w:t>)</w:t>
-      </w:r>
-      <w:r>
-        <w:t xml:space="preserve"> models</w:t>
-      </w:r>
-      <w:r>
-        <w:t xml:space="preserve"> </w:t>
-      </w:r>
-      <w:r>
-        <w:t xml:space="preserve">for representative variation of the </w:t>
-      </w:r>
-      <w:r>
-        <w:t xml:space="preserve">three </w:t>
-      </w:r>
-      <w:r>
-        <w:t xml:space="preserve">caution parameters </w:t>
-      </w:r>
-      <w:r>
-        <w:t xml:space="preserve">about typical values. </w:t>
+        <w:t xml:space="preserve"> models </w:t>
+      </w:r>
+      <w:r>
+        <w:t xml:space="preserve">for representative variation of the three caution parameters about typical values. </w:t>
       </w:r>
       <w:r>
         <w:t>Note that the second of the caution extensions (</w:t>
@@ -2751,13 +2735,7 @@
         <w:t xml:space="preserve"> T</w:t>
       </w:r>
       <w:r>
-        <w:t xml:space="preserve">he </w:t>
-      </w:r>
-      <w:r>
-        <w:t>range of response forms</w:t>
-      </w:r>
-      <w:r>
-        <w:t xml:space="preserve"> appears to co</w:t>
+        <w:t>he range of response forms appears to co</w:t>
       </w:r>
       <w:r>
         <w:t xml:space="preserve">ver </w:t>
@@ -2984,14 +2962,14 @@
         <w:t xml:space="preserve"> </w:t>
       </w:r>
       <w:r>
-        <w:t xml:space="preserve">It is important to stress that while the cautionary response can predict an extended linear growth phase in the cumulative response (constant in the daily response), </w:t>
-      </w:r>
-      <w:r>
-        <w:t xml:space="preserve">which was observed accurately over two months for example in the </w:t>
+        <w:t xml:space="preserve">It is important to stress that while the cautionary response can predict an extended linear growth phase in the cumulative response (constant </w:t>
       </w:r>
       <w:r>
         <w:lastRenderedPageBreak/>
-        <w:t xml:space="preserve">USA response, and longer in the Russian response, it </w:t>
+        <w:t xml:space="preserve">in the daily response), </w:t>
+      </w:r>
+      <w:r>
+        <w:t xml:space="preserve">which was observed accurately over two months for example in the USA response, and longer in the Russian response, it </w:t>
       </w:r>
       <w:r>
         <w:t>does not do so for all parameters</w:t>
@@ -3129,11 +3107,14 @@
         <w:t xml:space="preserve">The authors wish to acknowledge the support </w:t>
       </w:r>
       <w:r>
-        <w:t xml:space="preserve">of the European Centre for Living Technology, and the access to Covid-19 data compiled by Johns Hopkins University and …. The authors wish to thank those authors who made their modelling software examples available on </w:t>
+        <w:t xml:space="preserve">of the European Centre for Living Technology, and the access to Covid-19 data compiled by Johns Hopkins University and …. The authors </w:t>
+      </w:r>
+      <w:r>
+        <w:lastRenderedPageBreak/>
+        <w:t xml:space="preserve">wish to thank those authors who made their modelling software examples available on </w:t>
       </w:r>
       <w:proofErr w:type="spellStart"/>
       <w:r>
-        <w:lastRenderedPageBreak/>
         <w:t>github</w:t>
       </w:r>
       <w:proofErr w:type="spellEnd"/>
@@ -8164,13 +8145,43 @@
       </w:r>
     </w:p>
     <w:p>
+      <w:pPr>
+        <w:pStyle w:val="EndNoteBibliography"/>
+        <w:rPr>
+          <w:noProof/>
+        </w:rPr>
+      </w:pPr>
+      <w:r>
+        <w:rPr>
+          <w:noProof/>
+        </w:rPr>
+        <w:t>27.</w:t>
+      </w:r>
+      <w:r>
+        <w:rPr>
+          <w:noProof/>
+        </w:rPr>
+        <w:tab/>
+        <w:t xml:space="preserve">Richard Eiser, J., Bostrom, A., Burton, I., Johnston, D.M., McClure, J., Paton, D., van der Pligt, J., White, M.P.: Risk interpretation and action: A conceptual framework for responses to natural hazards. International Journal of Disaster Risk Reduction 1, 5-16 (2012) </w:t>
+      </w:r>
+      <w:hyperlink r:id="rId37" w:history="1">
+        <w:r>
+          <w:rPr>
+            <w:rStyle w:val="Hyperlink"/>
+            <w:noProof/>
+          </w:rPr>
+          <w:t>https://doi.org/10.1016/j.ijdrr.2012.05.002</w:t>
+        </w:r>
+      </w:hyperlink>
+    </w:p>
+    <w:p>
       <w:r>
         <w:fldChar w:fldCharType="end"/>
       </w:r>
     </w:p>
     <w:sectPr>
-      <w:footerReference w:type="even" r:id="rId37"/>
-      <w:footerReference w:type="default" r:id="rId38"/>
+      <w:footerReference w:type="even" r:id="rId38"/>
+      <w:footerReference w:type="default" r:id="rId39"/>
       <w:pgSz w:w="11900" w:h="16840"/>
       <w:pgMar w:top="1440" w:right="1440" w:bottom="1440" w:left="1440" w:header="708" w:footer="708" w:gutter="0"/>
       <w:cols w:space="708"/>
@@ -8213,6 +8224,11 @@
         <w:docPartUnique/>
       </w:docPartObj>
     </w:sdtPr>
+    <w:sdtEndPr>
+      <w:rPr>
+        <w:rStyle w:val="PageNumber"/>
+      </w:rPr>
+    </w:sdtEndPr>
     <w:sdtContent>
       <w:p>
         <w:pPr>
@@ -8265,6 +8281,11 @@
         <w:docPartUnique/>
       </w:docPartObj>
     </w:sdtPr>
+    <w:sdtEndPr>
+      <w:rPr>
+        <w:rStyle w:val="PageNumber"/>
+      </w:rPr>
+    </w:sdtEndPr>
     <w:sdtContent>
       <w:p>
         <w:pPr>

</xml_diff>